<commit_message>
aggiunto file di word
</commit_message>
<xml_diff>
--- a/Test di valutazione - Intro.docx
+++ b/Test di valutazione - Intro.docx
@@ -4,7 +4,7 @@
   <w:body>
     <w:p>
       <w:pPr>
-        <w:pStyle w:val="Titolo1"/>
+        <w:pStyle w:val="Heading1"/>
         <w:rPr>
           <w:lang w:val="it-IT"/>
         </w:rPr>
@@ -43,10 +43,10 @@
         <w:tblLook w:val="0000" w:firstRow="0" w:lastRow="0" w:firstColumn="0" w:lastColumn="0" w:noHBand="0" w:noVBand="0"/>
       </w:tblPr>
       <w:tblGrid>
-        <w:gridCol w:w="919"/>
-        <w:gridCol w:w="3047"/>
+        <w:gridCol w:w="916"/>
+        <w:gridCol w:w="3031"/>
         <w:gridCol w:w="1115"/>
-        <w:gridCol w:w="3226"/>
+        <w:gridCol w:w="3245"/>
       </w:tblGrid>
       <w:tr>
         <w:trPr>
@@ -55,7 +55,6 @@
         <w:tc>
           <w:tcPr>
             <w:tcW w:w="943" w:type="dxa"/>
-            <w:tcMar/>
             <w:vAlign w:val="bottom"/>
           </w:tcPr>
           <w:p>
@@ -67,7 +66,6 @@
         <w:tc>
           <w:tcPr>
             <w:tcW w:w="3140" w:type="dxa"/>
-            <w:tcMar/>
             <w:vAlign w:val="bottom"/>
           </w:tcPr>
           <w:p>
@@ -79,7 +77,6 @@
         <w:tc>
           <w:tcPr>
             <w:tcW w:w="1115" w:type="dxa"/>
-            <w:tcMar/>
             <w:vAlign w:val="bottom"/>
           </w:tcPr>
           <w:p>
@@ -97,16 +94,18 @@
             <w:tcBorders>
               <w:top w:val="nil"/>
               <w:left w:val="nil"/>
-              <w:bottom w:val="single" w:color="999999" w:sz="4" w:space="0"/>
+              <w:bottom w:val="single" w:sz="4" w:space="0" w:color="999999"/>
               <w:right w:val="nil"/>
             </w:tcBorders>
-            <w:tcMar/>
             <w:vAlign w:val="bottom"/>
           </w:tcPr>
           <w:p>
             <w:pPr>
               <w:pStyle w:val="Informazionisullostudente"/>
             </w:pPr>
+            <w:r>
+              <w:t>Maria Chiara</w:t>
+            </w:r>
           </w:p>
         </w:tc>
       </w:tr>
@@ -117,7 +116,6 @@
         <w:tc>
           <w:tcPr>
             <w:tcW w:w="943" w:type="dxa"/>
-            <w:tcMar/>
             <w:vAlign w:val="bottom"/>
           </w:tcPr>
           <w:p>
@@ -129,7 +127,6 @@
         <w:tc>
           <w:tcPr>
             <w:tcW w:w="3140" w:type="dxa"/>
-            <w:tcMar/>
             <w:vAlign w:val="bottom"/>
           </w:tcPr>
           <w:p>
@@ -141,7 +138,6 @@
         <w:tc>
           <w:tcPr>
             <w:tcW w:w="1115" w:type="dxa"/>
-            <w:tcMar/>
             <w:vAlign w:val="bottom"/>
           </w:tcPr>
           <w:p>
@@ -149,7 +145,6 @@
               <w:pStyle w:val="Informazionisullostudente"/>
             </w:pPr>
             <w:r>
-              <w:rPr/>
               <w:t>Cognome</w:t>
             </w:r>
           </w:p>
@@ -158,18 +153,20 @@
           <w:tcPr>
             <w:tcW w:w="3325" w:type="dxa"/>
             <w:tcBorders>
-              <w:top w:val="single" w:color="999999" w:sz="4" w:space="0"/>
+              <w:top w:val="single" w:sz="4" w:space="0" w:color="999999"/>
               <w:left w:val="nil"/>
-              <w:bottom w:val="single" w:color="999999" w:sz="4" w:space="0"/>
+              <w:bottom w:val="single" w:sz="4" w:space="0" w:color="999999"/>
               <w:right w:val="nil"/>
             </w:tcBorders>
-            <w:tcMar/>
             <w:vAlign w:val="bottom"/>
           </w:tcPr>
           <w:p>
             <w:pPr>
               <w:pStyle w:val="Informazionisullostudente"/>
             </w:pPr>
+            <w:r>
+              <w:t>Colla</w:t>
+            </w:r>
           </w:p>
         </w:tc>
       </w:tr>
@@ -180,7 +177,6 @@
         <w:tc>
           <w:tcPr>
             <w:tcW w:w="943" w:type="dxa"/>
-            <w:tcMar/>
             <w:vAlign w:val="bottom"/>
           </w:tcPr>
           <w:p>
@@ -192,7 +188,6 @@
         <w:tc>
           <w:tcPr>
             <w:tcW w:w="3140" w:type="dxa"/>
-            <w:tcMar/>
             <w:vAlign w:val="bottom"/>
           </w:tcPr>
           <w:p>
@@ -204,7 +199,6 @@
         <w:tc>
           <w:tcPr>
             <w:tcW w:w="1115" w:type="dxa"/>
-            <w:tcMar/>
             <w:vAlign w:val="bottom"/>
           </w:tcPr>
           <w:p>
@@ -220,18 +214,20 @@
           <w:tcPr>
             <w:tcW w:w="3325" w:type="dxa"/>
             <w:tcBorders>
-              <w:top w:val="single" w:color="999999" w:sz="4" w:space="0"/>
+              <w:top w:val="single" w:sz="4" w:space="0" w:color="999999"/>
               <w:left w:val="nil"/>
-              <w:bottom w:val="single" w:color="999999" w:sz="4" w:space="0"/>
+              <w:bottom w:val="single" w:sz="4" w:space="0" w:color="999999"/>
               <w:right w:val="nil"/>
             </w:tcBorders>
-            <w:tcMar/>
             <w:vAlign w:val="bottom"/>
           </w:tcPr>
           <w:p>
             <w:pPr>
               <w:pStyle w:val="Informazionisullostudente"/>
             </w:pPr>
+            <w:r>
+              <w:t>05/02/2021</w:t>
+            </w:r>
           </w:p>
         </w:tc>
       </w:tr>
@@ -258,8 +254,6 @@
       </w:r>
       <w:r>
         <w:br/>
-      </w:r>
-      <w:r>
         <w:t xml:space="preserve">ATTENZIONE: </w:t>
       </w:r>
       <w:r>
@@ -276,15 +270,15 @@
     </w:p>
     <w:p>
       <w:pPr>
-        <w:pStyle w:val="Paragrafoelenco"/>
+        <w:pStyle w:val="ListParagraph"/>
         <w:numPr>
           <w:ilvl w:val="0"/>
           <w:numId w:val="26"/>
         </w:numPr>
         <w:rPr>
           <w:rFonts w:ascii="Century Gothic" w:hAnsi="Century Gothic"/>
-          <w:i w:val="1"/>
-          <w:iCs w:val="1"/>
+          <w:i/>
+          <w:iCs/>
           <w:sz w:val="18"/>
           <w:szCs w:val="18"/>
         </w:rPr>
@@ -292,8 +286,8 @@
       <w:r>
         <w:rPr>
           <w:rFonts w:ascii="Century Gothic" w:hAnsi="Century Gothic"/>
-          <w:i w:val="1"/>
-          <w:iCs w:val="1"/>
+          <w:i/>
+          <w:iCs/>
           <w:sz w:val="18"/>
           <w:szCs w:val="18"/>
         </w:rPr>
@@ -302,30 +296,233 @@
       <w:r>
         <w:rPr>
           <w:rFonts w:ascii="Century Gothic" w:hAnsi="Century Gothic"/>
-          <w:i w:val="1"/>
-          <w:iCs w:val="1"/>
+          <w:i/>
+          <w:iCs/>
           <w:sz w:val="18"/>
           <w:szCs w:val="18"/>
         </w:rPr>
-        <w:t>gare le differenze tra memoria principale, secondaria e virtuale</w:t>
-      </w:r>
-    </w:p>
-    <w:p>
-      <w:pPr>
-        <w:pStyle w:val="Normale"/>
-        <w:ind w:left="0"/>
+        <w:t>gare le differenze tra memoria principale, secondaria e virtual</w:t>
+      </w:r>
+      <w:r>
         <w:rPr>
           <w:rFonts w:ascii="Century Gothic" w:hAnsi="Century Gothic"/>
-          <w:i w:val="1"/>
-          <w:iCs w:val="1"/>
+          <w:i/>
+          <w:iCs/>
           <w:sz w:val="18"/>
           <w:szCs w:val="18"/>
         </w:rPr>
-      </w:pPr>
-    </w:p>
-    <w:p>
-      <w:pPr>
-        <w:pStyle w:val="Paragrafoelenco"/>
+        <w:t>e.</w:t>
+      </w:r>
+    </w:p>
+    <w:p>
+      <w:pPr>
+        <w:rPr>
+          <w:i/>
+          <w:iCs/>
+          <w:lang w:val="it-IT"/>
+        </w:rPr>
+      </w:pPr>
+      <w:r>
+        <w:rPr>
+          <w:i/>
+          <w:iCs/>
+          <w:lang w:val="it-IT"/>
+        </w:rPr>
+        <w:t>La memoria principale è una memoria:</w:t>
+      </w:r>
+    </w:p>
+    <w:p>
+      <w:pPr>
+        <w:pStyle w:val="ListParagraph"/>
+        <w:numPr>
+          <w:ilvl w:val="0"/>
+          <w:numId w:val="27"/>
+        </w:numPr>
+      </w:pPr>
+      <w:r>
+        <w:t>a breve/medio termine</w:t>
+      </w:r>
+      <w:r>
+        <w:t>: contiene i dati per il tempo necessario all’esecuzione,</w:t>
+      </w:r>
+    </w:p>
+    <w:p>
+      <w:pPr>
+        <w:pStyle w:val="ListParagraph"/>
+        <w:numPr>
+          <w:ilvl w:val="0"/>
+          <w:numId w:val="27"/>
+        </w:numPr>
+      </w:pPr>
+      <w:r>
+        <w:t>volatile: se la macchina viene spenta durante l’esecuzione i dati presenti nella mememoria vengono persi</w:t>
+      </w:r>
+    </w:p>
+    <w:p>
+      <w:pPr>
+        <w:pStyle w:val="ListParagraph"/>
+        <w:numPr>
+          <w:ilvl w:val="0"/>
+          <w:numId w:val="27"/>
+        </w:numPr>
+      </w:pPr>
+      <w:r>
+        <w:t>un esempio di memoria principale è la RAM (Random Access Random): che utilizza un acesso random per recuperare i dati, ovvero che il tempo di accesso per ogni cella di memoria è ugale(non dipende dalla sua posizione), in questo modo l’accesso al dato è più rapido.</w:t>
+      </w:r>
+    </w:p>
+    <w:p>
+      <w:pPr>
+        <w:pStyle w:val="ListParagraph"/>
+        <w:numPr>
+          <w:ilvl w:val="0"/>
+          <w:numId w:val="27"/>
+        </w:numPr>
+      </w:pPr>
+      <w:r>
+        <w:t>Un altro esempio è la cache: memoria principale semi-volatile: contiene i dati che il processore utilizza più spesso e che difficilmente cambiano.</w:t>
+      </w:r>
+    </w:p>
+    <w:p>
+      <w:pPr>
+        <w:rPr>
+          <w:lang w:val="it-IT"/>
+        </w:rPr>
+      </w:pPr>
+      <w:r>
+        <w:rPr>
+          <w:lang w:val="it-IT"/>
+        </w:rPr>
+        <w:t>La memoria secondaria e u</w:t>
+      </w:r>
+      <w:r>
+        <w:rPr>
+          <w:lang w:val="it-IT"/>
+        </w:rPr>
+        <w:t>na memoria:</w:t>
+      </w:r>
+    </w:p>
+    <w:p>
+      <w:pPr>
+        <w:pStyle w:val="ListParagraph"/>
+        <w:numPr>
+          <w:ilvl w:val="0"/>
+          <w:numId w:val="27"/>
+        </w:numPr>
+      </w:pPr>
+      <w:r>
+        <w:t>a lungo termine: contiene i dati per lunghi periodi,</w:t>
+      </w:r>
+    </w:p>
+    <w:p>
+      <w:pPr>
+        <w:pStyle w:val="ListParagraph"/>
+        <w:numPr>
+          <w:ilvl w:val="0"/>
+          <w:numId w:val="27"/>
+        </w:numPr>
+      </w:pPr>
+      <w:r>
+        <w:t>non è volatile: se la macchina viene spenta durante l’utilizzo non si avrà una perdita di dati</w:t>
+      </w:r>
+    </w:p>
+    <w:p>
+      <w:pPr>
+        <w:pStyle w:val="ListParagraph"/>
+        <w:numPr>
+          <w:ilvl w:val="0"/>
+          <w:numId w:val="27"/>
+        </w:numPr>
+      </w:pPr>
+      <w:r>
+        <w:t>esegue l’accesso ai dati in modo sequenzione: il tempo impiegato per recuperarli dipende dalla loro posizione in memoria</w:t>
+      </w:r>
+    </w:p>
+    <w:p>
+      <w:pPr>
+        <w:pStyle w:val="ListParagraph"/>
+        <w:numPr>
+          <w:ilvl w:val="0"/>
+          <w:numId w:val="27"/>
+        </w:numPr>
+      </w:pPr>
+      <w:r>
+        <w:t xml:space="preserve">un esempio di memoria secondaria: </w:t>
+      </w:r>
+      <w:r>
+        <w:t>disco rigido, hard-disk, cd/dvd</w:t>
+      </w:r>
+    </w:p>
+    <w:p>
+      <w:pPr>
+        <w:rPr>
+          <w:lang w:val="it-IT"/>
+        </w:rPr>
+      </w:pPr>
+      <w:r>
+        <w:rPr>
+          <w:lang w:val="it-IT"/>
+        </w:rPr>
+        <w:t>La memoria virtuale: è u</w:t>
+      </w:r>
+      <w:r>
+        <w:rPr>
+          <w:lang w:val="it-IT"/>
+        </w:rPr>
+        <w:t>n meccanismo, utilizzato dal Sistema Operativo, con il quale l’applicazione vede la capacità (Quantità di memoria che può utilizzare) della RAM molto maggiore rispetto a quella effettiva, con il seguente modo:</w:t>
+      </w:r>
+    </w:p>
+    <w:p>
+      <w:pPr>
+        <w:pStyle w:val="ListParagraph"/>
+        <w:numPr>
+          <w:ilvl w:val="0"/>
+          <w:numId w:val="27"/>
+        </w:numPr>
+      </w:pPr>
+      <w:r>
+        <w:t>nella memoria principale vengono salvate le istruzioni necessarie nell’immediato,</w:t>
+      </w:r>
+    </w:p>
+    <w:p>
+      <w:pPr>
+        <w:pStyle w:val="ListParagraph"/>
+        <w:numPr>
+          <w:ilvl w:val="0"/>
+          <w:numId w:val="27"/>
+        </w:numPr>
+      </w:pPr>
+      <w:r>
+        <w:t>nella memoria secondaria quelle che non serveno nell’immediato,</w:t>
+      </w:r>
+    </w:p>
+    <w:p>
+      <w:pPr>
+        <w:pStyle w:val="ListParagraph"/>
+        <w:numPr>
+          <w:ilvl w:val="0"/>
+          <w:numId w:val="27"/>
+        </w:numPr>
+      </w:pPr>
+      <w:r>
+        <w:t>in questo modo il processore esegue le estrizioni presenti nella memoria principale</w:t>
+      </w:r>
+    </w:p>
+    <w:p>
+      <w:pPr>
+        <w:pStyle w:val="ListParagraph"/>
+        <w:numPr>
+          <w:ilvl w:val="0"/>
+          <w:numId w:val="27"/>
+        </w:numPr>
+      </w:pPr>
+      <w:r>
+        <w:t>e si ha uno scambio delle informazioni tra le due memorie, detto Swap.</w:t>
+      </w:r>
+    </w:p>
+    <w:p/>
+    <w:p>
+      <w:pPr>
+        <w:pStyle w:val="ListParagraph"/>
         <w:rPr>
           <w:rFonts w:ascii="Century Gothic" w:hAnsi="Century Gothic"/>
           <w:i/>
@@ -357,15 +554,15 @@
     </w:p>
     <w:p>
       <w:pPr>
-        <w:pStyle w:val="Paragrafoelenco"/>
+        <w:pStyle w:val="ListParagraph"/>
         <w:numPr>
           <w:ilvl w:val="0"/>
           <w:numId w:val="26"/>
         </w:numPr>
         <w:rPr>
           <w:rFonts w:ascii="Century Gothic" w:hAnsi="Century Gothic"/>
-          <w:i w:val="1"/>
-          <w:iCs w:val="1"/>
+          <w:i/>
+          <w:iCs/>
           <w:sz w:val="18"/>
           <w:szCs w:val="18"/>
         </w:rPr>
@@ -373,8 +570,8 @@
       <w:r>
         <w:rPr>
           <w:rFonts w:ascii="Century Gothic" w:hAnsi="Century Gothic"/>
-          <w:i w:val="1"/>
-          <w:iCs w:val="1"/>
+          <w:i/>
+          <w:iCs/>
           <w:sz w:val="18"/>
           <w:szCs w:val="18"/>
         </w:rPr>
@@ -383,8 +580,8 @@
       <w:r>
         <w:rPr>
           <w:rFonts w:ascii="Century Gothic" w:hAnsi="Century Gothic"/>
-          <w:i w:val="1"/>
-          <w:iCs w:val="1"/>
+          <w:i/>
+          <w:iCs/>
           <w:sz w:val="18"/>
           <w:szCs w:val="18"/>
         </w:rPr>
@@ -393,8 +590,8 @@
       <w:r>
         <w:rPr>
           <w:rFonts w:ascii="Century Gothic" w:hAnsi="Century Gothic"/>
-          <w:i w:val="1"/>
-          <w:iCs w:val="1"/>
+          <w:i/>
+          <w:iCs/>
           <w:sz w:val="18"/>
           <w:szCs w:val="18"/>
         </w:rPr>
@@ -403,8 +600,8 @@
       <w:r>
         <w:rPr>
           <w:rFonts w:ascii="Century Gothic" w:hAnsi="Century Gothic"/>
-          <w:i w:val="1"/>
-          <w:iCs w:val="1"/>
+          <w:i/>
+          <w:iCs/>
           <w:sz w:val="18"/>
           <w:szCs w:val="18"/>
         </w:rPr>
@@ -413,7 +610,187 @@
     </w:p>
     <w:p>
       <w:pPr>
-        <w:pStyle w:val="Paragrafoelenco"/>
+        <w:rPr>
+          <w:i/>
+          <w:iCs/>
+          <w:lang w:val="it-IT"/>
+        </w:rPr>
+      </w:pPr>
+      <w:r>
+        <w:rPr>
+          <w:i/>
+          <w:iCs/>
+          <w:lang w:val="it-IT"/>
+        </w:rPr>
+        <w:t>Linnguaggio tipizziati significa che o</w:t>
+      </w:r>
+      <w:r>
+        <w:rPr>
+          <w:i/>
+          <w:iCs/>
+          <w:lang w:val="it-IT"/>
+        </w:rPr>
+        <w:t>gni variabile deve avere in tipo, ovvero il range dei possibili valori che può assure, i possibili tipi in C# sono:</w:t>
+      </w:r>
+    </w:p>
+    <w:p>
+      <w:pPr>
+        <w:pStyle w:val="ListParagraph"/>
+        <w:numPr>
+          <w:ilvl w:val="0"/>
+          <w:numId w:val="27"/>
+        </w:numPr>
+        <w:rPr>
+          <w:i/>
+          <w:iCs/>
+        </w:rPr>
+      </w:pPr>
+      <w:r>
+        <w:rPr>
+          <w:i/>
+          <w:iCs/>
+        </w:rPr>
+        <w:t>Int: numeri interi</w:t>
+      </w:r>
+      <w:r>
+        <w:rPr>
+          <w:i/>
+          <w:iCs/>
+        </w:rPr>
+        <w:t>, con i quali si possono usare le operazioni aritmentiche che seguono le regole matematiche,</w:t>
+      </w:r>
+    </w:p>
+    <w:p>
+      <w:pPr>
+        <w:pStyle w:val="ListParagraph"/>
+        <w:numPr>
+          <w:ilvl w:val="0"/>
+          <w:numId w:val="27"/>
+        </w:numPr>
+        <w:rPr>
+          <w:i/>
+          <w:iCs/>
+        </w:rPr>
+      </w:pPr>
+      <w:r>
+        <w:rPr>
+          <w:i/>
+          <w:iCs/>
+        </w:rPr>
+        <w:lastRenderedPageBreak/>
+        <w:t xml:space="preserve">Decimal: </w:t>
+      </w:r>
+      <w:r>
+        <w:rPr>
+          <w:i/>
+          <w:iCs/>
+        </w:rPr>
+        <w:t>numeri decimali, suddivisi in: float, double e decimal (scritti in ordine decrescente), anche loro utilizzano le operazini aritmentiche,</w:t>
+      </w:r>
+    </w:p>
+    <w:p>
+      <w:pPr>
+        <w:pStyle w:val="ListParagraph"/>
+        <w:numPr>
+          <w:ilvl w:val="0"/>
+          <w:numId w:val="27"/>
+        </w:numPr>
+        <w:rPr>
+          <w:i/>
+          <w:iCs/>
+        </w:rPr>
+      </w:pPr>
+      <w:r>
+        <w:rPr>
+          <w:i/>
+          <w:iCs/>
+        </w:rPr>
+        <w:t>String: sequenze finite di caratteri, hanno dei metodi propri:</w:t>
+      </w:r>
+    </w:p>
+    <w:p>
+      <w:pPr>
+        <w:pStyle w:val="ListParagraph"/>
+        <w:numPr>
+          <w:ilvl w:val="1"/>
+          <w:numId w:val="27"/>
+        </w:numPr>
+        <w:rPr>
+          <w:i/>
+          <w:iCs/>
+        </w:rPr>
+      </w:pPr>
+      <w:r>
+        <w:rPr>
+          <w:i/>
+          <w:iCs/>
+        </w:rPr>
+        <w:t>Length: resituisce la lunghezza della stringa</w:t>
+      </w:r>
+    </w:p>
+    <w:p>
+      <w:pPr>
+        <w:pStyle w:val="ListParagraph"/>
+        <w:numPr>
+          <w:ilvl w:val="1"/>
+          <w:numId w:val="27"/>
+        </w:numPr>
+        <w:rPr>
+          <w:i/>
+          <w:iCs/>
+        </w:rPr>
+      </w:pPr>
+      <w:r>
+        <w:rPr>
+          <w:i/>
+          <w:iCs/>
+        </w:rPr>
+        <w:t>Trim: restituisce la stringa senza gli ‘spazi’</w:t>
+      </w:r>
+    </w:p>
+    <w:p>
+      <w:pPr>
+        <w:pStyle w:val="ListParagraph"/>
+        <w:numPr>
+          <w:ilvl w:val="1"/>
+          <w:numId w:val="27"/>
+        </w:numPr>
+        <w:rPr>
+          <w:i/>
+          <w:iCs/>
+        </w:rPr>
+      </w:pPr>
+      <w:r>
+        <w:rPr>
+          <w:i/>
+          <w:iCs/>
+        </w:rPr>
+        <w:t>Substring: restituisce una sottostringa</w:t>
+      </w:r>
+    </w:p>
+    <w:p>
+      <w:pPr>
+        <w:pStyle w:val="ListParagraph"/>
+        <w:numPr>
+          <w:ilvl w:val="0"/>
+          <w:numId w:val="27"/>
+        </w:numPr>
+        <w:rPr>
+          <w:i/>
+          <w:iCs/>
+        </w:rPr>
+      </w:pPr>
+      <w:r>
+        <w:rPr>
+          <w:i/>
+          <w:iCs/>
+        </w:rPr>
+        <w:t>DataTime: ritorna la data e l’ora richiesti</w:t>
+      </w:r>
+    </w:p>
+    <w:p>
+      <w:pPr>
+        <w:pStyle w:val="ListParagraph"/>
         <w:rPr>
           <w:rFonts w:ascii="Century Gothic" w:hAnsi="Century Gothic"/>
           <w:i/>
@@ -425,7 +802,7 @@
     </w:p>
     <w:p>
       <w:pPr>
-        <w:pStyle w:val="Paragrafoelenco"/>
+        <w:pStyle w:val="ListParagraph"/>
         <w:rPr>
           <w:rFonts w:ascii="Century Gothic" w:hAnsi="Century Gothic"/>
           <w:i/>
@@ -437,15 +814,15 @@
     </w:p>
     <w:p>
       <w:pPr>
-        <w:pStyle w:val="Paragrafoelenco"/>
+        <w:pStyle w:val="ListParagraph"/>
         <w:numPr>
           <w:ilvl w:val="0"/>
           <w:numId w:val="26"/>
         </w:numPr>
         <w:rPr>
           <w:rFonts w:ascii="Century Gothic" w:hAnsi="Century Gothic"/>
-          <w:i w:val="1"/>
-          <w:iCs w:val="1"/>
+          <w:i/>
+          <w:iCs/>
           <w:sz w:val="18"/>
           <w:szCs w:val="18"/>
         </w:rPr>
@@ -453,8 +830,8 @@
       <w:r>
         <w:rPr>
           <w:rFonts w:ascii="Century Gothic" w:hAnsi="Century Gothic"/>
-          <w:i w:val="1"/>
-          <w:iCs w:val="1"/>
+          <w:i/>
+          <w:iCs/>
           <w:sz w:val="18"/>
           <w:szCs w:val="18"/>
         </w:rPr>
@@ -463,7 +840,219 @@
     </w:p>
     <w:p>
       <w:pPr>
-        <w:pStyle w:val="Paragrafoelenco"/>
+        <w:rPr>
+          <w:i/>
+          <w:iCs/>
+          <w:lang w:val="it-IT"/>
+        </w:rPr>
+      </w:pPr>
+      <w:r>
+        <w:rPr>
+          <w:i/>
+          <w:iCs/>
+          <w:lang w:val="it-IT"/>
+        </w:rPr>
+        <w:t xml:space="preserve">Un Sistema operative è </w:t>
+      </w:r>
+      <w:r>
+        <w:rPr>
+          <w:i/>
+          <w:iCs/>
+          <w:lang w:val="it-IT"/>
+        </w:rPr>
+        <w:t>l’insieme di software più importante, serve per gestire l’accesso alle risorse del computer, gestisce:</w:t>
+      </w:r>
+    </w:p>
+    <w:p>
+      <w:pPr>
+        <w:pStyle w:val="ListParagraph"/>
+        <w:numPr>
+          <w:ilvl w:val="0"/>
+          <w:numId w:val="27"/>
+        </w:numPr>
+        <w:rPr>
+          <w:i/>
+          <w:iCs/>
+        </w:rPr>
+      </w:pPr>
+      <w:r>
+        <w:rPr>
+          <w:i/>
+          <w:iCs/>
+        </w:rPr>
+        <w:t>Il processore, attraverso il kernel: con il quale protegge l’accesso diretto alla memoria</w:t>
+      </w:r>
+      <w:r>
+        <w:rPr>
+          <w:i/>
+          <w:iCs/>
+        </w:rPr>
+        <w:t>, garantisce un esecuzione sicura dei programmi (evita la loro sovrascrizione), permette il multi-tastink(esegucuzione di programmi in contemporanea)</w:t>
+      </w:r>
+    </w:p>
+    <w:p>
+      <w:pPr>
+        <w:pStyle w:val="ListParagraph"/>
+        <w:numPr>
+          <w:ilvl w:val="0"/>
+          <w:numId w:val="27"/>
+        </w:numPr>
+        <w:rPr>
+          <w:i/>
+          <w:iCs/>
+        </w:rPr>
+      </w:pPr>
+      <w:r>
+        <w:rPr>
+          <w:i/>
+          <w:iCs/>
+        </w:rPr>
+        <w:t>L’interfaccia utente: suddivisa in</w:t>
+      </w:r>
+    </w:p>
+    <w:p>
+      <w:pPr>
+        <w:pStyle w:val="ListParagraph"/>
+        <w:numPr>
+          <w:ilvl w:val="1"/>
+          <w:numId w:val="27"/>
+        </w:numPr>
+        <w:rPr>
+          <w:i/>
+          <w:iCs/>
+        </w:rPr>
+      </w:pPr>
+      <w:r>
+        <w:rPr>
+          <w:i/>
+          <w:iCs/>
+        </w:rPr>
+        <w:t xml:space="preserve">Interfaccia grafica: l’interfaccia utilizzata dall’utente per utilizzare le risorse del computer </w:t>
+      </w:r>
+    </w:p>
+    <w:p>
+      <w:pPr>
+        <w:pStyle w:val="ListParagraph"/>
+        <w:numPr>
+          <w:ilvl w:val="1"/>
+          <w:numId w:val="27"/>
+        </w:numPr>
+        <w:rPr>
+          <w:i/>
+          <w:iCs/>
+        </w:rPr>
+      </w:pPr>
+      <w:r>
+        <w:rPr>
+          <w:i/>
+          <w:iCs/>
+        </w:rPr>
+        <w:t>Interfaccia bash: utilizzo e gestione dell’interfaccia utente con programmazione a riga di comando</w:t>
+      </w:r>
+    </w:p>
+    <w:p>
+      <w:pPr>
+        <w:pStyle w:val="ListParagraph"/>
+        <w:numPr>
+          <w:ilvl w:val="1"/>
+          <w:numId w:val="27"/>
+        </w:numPr>
+        <w:rPr>
+          <w:i/>
+          <w:iCs/>
+        </w:rPr>
+      </w:pPr>
+      <w:r>
+        <w:rPr>
+          <w:i/>
+          <w:iCs/>
+        </w:rPr>
+        <w:t>Interfaccia vocale: assistente vocale per eseguire le operazioni sull0interfaccia grafica( es: Siri e Cortana)</w:t>
+      </w:r>
+    </w:p>
+    <w:p>
+      <w:pPr>
+        <w:pStyle w:val="ListParagraph"/>
+        <w:numPr>
+          <w:ilvl w:val="0"/>
+          <w:numId w:val="27"/>
+        </w:numPr>
+        <w:rPr>
+          <w:i/>
+          <w:iCs/>
+        </w:rPr>
+      </w:pPr>
+      <w:r>
+        <w:rPr>
+          <w:i/>
+          <w:iCs/>
+        </w:rPr>
+        <w:t>Memoria: utilizzando e gestendo la memoria virtuale, assegna ad ogni processo una parte di memoria e coordina la loro gestione.</w:t>
+      </w:r>
+    </w:p>
+    <w:p>
+      <w:pPr>
+        <w:pStyle w:val="ListParagraph"/>
+        <w:numPr>
+          <w:ilvl w:val="0"/>
+          <w:numId w:val="27"/>
+        </w:numPr>
+        <w:rPr>
+          <w:i/>
+          <w:iCs/>
+        </w:rPr>
+      </w:pPr>
+      <w:r>
+        <w:rPr>
+          <w:i/>
+          <w:iCs/>
+        </w:rPr>
+        <w:t>File system: la gestione e organizzazione gerarchica delle informazioni, utilizzando:</w:t>
+      </w:r>
+    </w:p>
+    <w:p>
+      <w:pPr>
+        <w:pStyle w:val="ListParagraph"/>
+        <w:numPr>
+          <w:ilvl w:val="1"/>
+          <w:numId w:val="27"/>
+        </w:numPr>
+        <w:rPr>
+          <w:i/>
+          <w:iCs/>
+        </w:rPr>
+      </w:pPr>
+      <w:r>
+        <w:rPr>
+          <w:i/>
+          <w:iCs/>
+        </w:rPr>
+        <w:t>File: contenitori delle informazini</w:t>
+      </w:r>
+    </w:p>
+    <w:p>
+      <w:pPr>
+        <w:pStyle w:val="ListParagraph"/>
+        <w:numPr>
+          <w:ilvl w:val="1"/>
+          <w:numId w:val="27"/>
+        </w:numPr>
+        <w:rPr>
+          <w:i/>
+          <w:iCs/>
+        </w:rPr>
+      </w:pPr>
+      <w:r>
+        <w:rPr>
+          <w:i/>
+          <w:iCs/>
+        </w:rPr>
+        <w:t>Cartelle: contenitori dei file</w:t>
+      </w:r>
+    </w:p>
+    <w:p>
+      <w:pPr>
+        <w:pStyle w:val="ListParagraph"/>
         <w:rPr>
           <w:rFonts w:ascii="Century Gothic" w:hAnsi="Century Gothic"/>
           <w:i/>
@@ -475,15 +1064,15 @@
     </w:p>
     <w:p>
       <w:pPr>
-        <w:pStyle w:val="Paragrafoelenco"/>
+        <w:pStyle w:val="ListParagraph"/>
         <w:numPr>
           <w:ilvl w:val="0"/>
           <w:numId w:val="26"/>
         </w:numPr>
         <w:rPr>
           <w:rFonts w:ascii="Century Gothic" w:hAnsi="Century Gothic"/>
-          <w:i w:val="1"/>
-          <w:iCs w:val="1"/>
+          <w:i/>
+          <w:iCs/>
           <w:sz w:val="18"/>
           <w:szCs w:val="18"/>
         </w:rPr>
@@ -491,8 +1080,8 @@
       <w:r>
         <w:rPr>
           <w:rFonts w:ascii="Century Gothic" w:hAnsi="Century Gothic"/>
-          <w:i w:val="1"/>
-          <w:iCs w:val="1"/>
+          <w:i/>
+          <w:iCs/>
           <w:sz w:val="18"/>
           <w:szCs w:val="18"/>
         </w:rPr>
@@ -501,7 +1090,189 @@
     </w:p>
     <w:p>
       <w:pPr>
-        <w:pStyle w:val="Paragrafoelenco"/>
+        <w:rPr>
+          <w:i/>
+          <w:iCs/>
+          <w:lang w:val="it-IT"/>
+        </w:rPr>
+      </w:pPr>
+      <w:r>
+        <w:rPr>
+          <w:i/>
+          <w:iCs/>
+          <w:lang w:val="it-IT"/>
+        </w:rPr>
+        <w:t>Gli operatori logici valutano u</w:t>
+      </w:r>
+      <w:r>
+        <w:rPr>
+          <w:i/>
+          <w:iCs/>
+          <w:lang w:val="it-IT"/>
+        </w:rPr>
+        <w:t>na espressione e restituiscono un valore binario (0: falso, 1</w:t>
+      </w:r>
+      <w:r>
+        <w:rPr>
+          <w:i/>
+          <w:iCs/>
+          <w:lang w:val="it-IT"/>
+        </w:rPr>
+        <w:t>: vero)</w:t>
+      </w:r>
+      <w:r>
+        <w:rPr>
+          <w:i/>
+          <w:iCs/>
+          <w:lang w:val="it-IT"/>
+        </w:rPr>
+        <w:t>, 3 tipi:</w:t>
+      </w:r>
+    </w:p>
+    <w:p>
+      <w:pPr>
+        <w:pStyle w:val="ListParagraph"/>
+        <w:numPr>
+          <w:ilvl w:val="0"/>
+          <w:numId w:val="27"/>
+        </w:numPr>
+        <w:rPr>
+          <w:i/>
+          <w:iCs/>
+        </w:rPr>
+      </w:pPr>
+      <w:r>
+        <w:rPr>
+          <w:i/>
+          <w:iCs/>
+        </w:rPr>
+        <w:t xml:space="preserve">And: l’operatore and restituisce </w:t>
+      </w:r>
+      <w:r>
+        <w:rPr>
+          <w:i/>
+          <w:iCs/>
+        </w:rPr>
+        <w:t>vero (1)</w:t>
+      </w:r>
+      <w:r>
+        <w:rPr>
+          <w:i/>
+          <w:iCs/>
+        </w:rPr>
+        <w:t xml:space="preserve"> solo se</w:t>
+      </w:r>
+      <w:r>
+        <w:rPr>
+          <w:i/>
+          <w:iCs/>
+        </w:rPr>
+        <w:t xml:space="preserve"> entrambi sono veri, altrimenti falso(0):</w:t>
+      </w:r>
+    </w:p>
+    <w:p>
+      <w:pPr>
+        <w:pStyle w:val="ListParagraph"/>
+        <w:numPr>
+          <w:ilvl w:val="1"/>
+          <w:numId w:val="27"/>
+        </w:numPr>
+        <w:rPr>
+          <w:i/>
+          <w:iCs/>
+        </w:rPr>
+      </w:pPr>
+      <w:r>
+        <w:rPr>
+          <w:i/>
+          <w:iCs/>
+        </w:rPr>
+        <w:t>0 and 0 = 0  -  0 and 1= 0  -  1 and 0= 0  -  1 and 1= 1</w:t>
+      </w:r>
+    </w:p>
+    <w:p>
+      <w:pPr>
+        <w:pStyle w:val="ListParagraph"/>
+        <w:numPr>
+          <w:ilvl w:val="0"/>
+          <w:numId w:val="27"/>
+        </w:numPr>
+        <w:rPr>
+          <w:i/>
+          <w:iCs/>
+        </w:rPr>
+      </w:pPr>
+      <w:r>
+        <w:rPr>
+          <w:i/>
+          <w:iCs/>
+        </w:rPr>
+        <w:t>Or: restituisce falso (0) solo se entrambe sono false, altrimenti vero (1):</w:t>
+      </w:r>
+    </w:p>
+    <w:p>
+      <w:pPr>
+        <w:pStyle w:val="ListParagraph"/>
+        <w:numPr>
+          <w:ilvl w:val="1"/>
+          <w:numId w:val="27"/>
+        </w:numPr>
+        <w:rPr>
+          <w:i/>
+          <w:iCs/>
+        </w:rPr>
+      </w:pPr>
+      <w:r>
+        <w:rPr>
+          <w:i/>
+          <w:iCs/>
+        </w:rPr>
+        <w:t>0 or 0= 0  -  0 or 1= 1  -  1 or 0= 1  -  1 or 1=1</w:t>
+      </w:r>
+    </w:p>
+    <w:p>
+      <w:pPr>
+        <w:pStyle w:val="ListParagraph"/>
+        <w:numPr>
+          <w:ilvl w:val="0"/>
+          <w:numId w:val="27"/>
+        </w:numPr>
+        <w:rPr>
+          <w:i/>
+          <w:iCs/>
+        </w:rPr>
+      </w:pPr>
+      <w:r>
+        <w:rPr>
+          <w:i/>
+          <w:iCs/>
+        </w:rPr>
+        <w:t>Not: nega il valore:</w:t>
+      </w:r>
+    </w:p>
+    <w:p>
+      <w:pPr>
+        <w:pStyle w:val="ListParagraph"/>
+        <w:numPr>
+          <w:ilvl w:val="1"/>
+          <w:numId w:val="27"/>
+        </w:numPr>
+        <w:rPr>
+          <w:i/>
+          <w:iCs/>
+        </w:rPr>
+      </w:pPr>
+      <w:r>
+        <w:rPr>
+          <w:i/>
+          <w:iCs/>
+        </w:rPr>
+        <w:t>not  1= 0  -  not 0 = 1</w:t>
+      </w:r>
+    </w:p>
+    <w:p>
+      <w:pPr>
+        <w:pStyle w:val="ListParagraph"/>
         <w:rPr>
           <w:rFonts w:ascii="Century Gothic" w:hAnsi="Century Gothic"/>
           <w:i/>
@@ -513,27 +1284,15 @@
     </w:p>
     <w:p>
       <w:pPr>
-        <w:pStyle w:val="Paragrafoelenco"/>
-        <w:rPr>
-          <w:rFonts w:ascii="Century Gothic" w:hAnsi="Century Gothic"/>
-          <w:i/>
-          <w:iCs/>
-          <w:sz w:val="18"/>
-          <w:szCs w:val="18"/>
-        </w:rPr>
-      </w:pPr>
-    </w:p>
-    <w:p>
-      <w:pPr>
-        <w:pStyle w:val="Paragrafoelenco"/>
+        <w:pStyle w:val="ListParagraph"/>
         <w:numPr>
           <w:ilvl w:val="0"/>
           <w:numId w:val="26"/>
         </w:numPr>
         <w:rPr>
           <w:rFonts w:ascii="Century Gothic" w:hAnsi="Century Gothic"/>
-          <w:i w:val="1"/>
-          <w:iCs w:val="1"/>
+          <w:i/>
+          <w:iCs/>
           <w:sz w:val="18"/>
           <w:szCs w:val="18"/>
         </w:rPr>
@@ -541,8 +1300,8 @@
       <w:r>
         <w:rPr>
           <w:rFonts w:ascii="Century Gothic" w:hAnsi="Century Gothic"/>
-          <w:i w:val="1"/>
-          <w:iCs w:val="1"/>
+          <w:i/>
+          <w:iCs/>
           <w:sz w:val="18"/>
           <w:szCs w:val="18"/>
         </w:rPr>
@@ -551,8 +1310,8 @@
       <w:r>
         <w:rPr>
           <w:rFonts w:ascii="Century Gothic" w:hAnsi="Century Gothic"/>
-          <w:i w:val="1"/>
-          <w:iCs w:val="1"/>
+          <w:i/>
+          <w:iCs/>
           <w:sz w:val="18"/>
           <w:szCs w:val="18"/>
         </w:rPr>
@@ -561,47 +1320,239 @@
       <w:r>
         <w:rPr>
           <w:rFonts w:ascii="Century Gothic" w:hAnsi="Century Gothic"/>
-          <w:i w:val="1"/>
-          <w:iCs w:val="1"/>
+          <w:i/>
+          <w:iCs/>
           <w:sz w:val="18"/>
           <w:szCs w:val="18"/>
         </w:rPr>
-        <w:t>ricorsione</w:t>
-      </w:r>
-      <w:r>
+        <w:t>ricorsione e iterazione e le relative peculiarità.</w:t>
+      </w:r>
+    </w:p>
+    <w:p>
+      <w:pPr>
+        <w:rPr>
+          <w:i/>
+          <w:iCs/>
+          <w:lang w:val="it-IT"/>
+        </w:rPr>
+      </w:pPr>
+      <w:r>
+        <w:rPr>
+          <w:i/>
+          <w:iCs/>
+          <w:lang w:val="it-IT"/>
+        </w:rPr>
+        <w:t>Iterazione: ripet</w:t>
+      </w:r>
+      <w:r>
+        <w:rPr>
+          <w:i/>
+          <w:iCs/>
+          <w:lang w:val="it-IT"/>
+        </w:rPr>
+        <w:t>e</w:t>
+      </w:r>
+      <w:r>
+        <w:rPr>
+          <w:i/>
+          <w:iCs/>
+          <w:lang w:val="it-IT"/>
+        </w:rPr>
+        <w:t xml:space="preserve"> un blocco d</w:t>
+      </w:r>
+      <w:r>
+        <w:rPr>
+          <w:i/>
+          <w:iCs/>
+          <w:lang w:val="it-IT"/>
+        </w:rPr>
+        <w:t>i codice finchè un</w:t>
+      </w:r>
+      <w:r>
+        <w:rPr>
+          <w:i/>
+          <w:iCs/>
+          <w:lang w:val="it-IT"/>
+        </w:rPr>
+        <w:t xml:space="preserve"> espresione viene valutata vera</w:t>
+      </w:r>
+    </w:p>
+    <w:p>
+      <w:pPr>
+        <w:pStyle w:val="ListParagraph"/>
+        <w:numPr>
+          <w:ilvl w:val="0"/>
+          <w:numId w:val="27"/>
+        </w:numPr>
+        <w:rPr>
+          <w:i/>
+          <w:iCs/>
+        </w:rPr>
+      </w:pPr>
+      <w:r>
+        <w:rPr>
+          <w:i/>
+          <w:iCs/>
+        </w:rPr>
+        <w:t>Ogni iterazione viene aperta e chiusa ogni volta che inizia e finisce</w:t>
+      </w:r>
+    </w:p>
+    <w:p>
+      <w:pPr>
+        <w:pStyle w:val="ListParagraph"/>
+        <w:numPr>
+          <w:ilvl w:val="0"/>
+          <w:numId w:val="27"/>
+        </w:numPr>
+        <w:rPr>
+          <w:i/>
+          <w:iCs/>
+        </w:rPr>
+      </w:pPr>
+      <w:r>
+        <w:rPr>
+          <w:i/>
+          <w:iCs/>
+        </w:rPr>
+        <w:t>Spreca poco memoria</w:t>
+      </w:r>
+    </w:p>
+    <w:p>
+      <w:pPr>
+        <w:pStyle w:val="ListParagraph"/>
+        <w:numPr>
+          <w:ilvl w:val="0"/>
+          <w:numId w:val="27"/>
+        </w:numPr>
+        <w:rPr>
+          <w:i/>
+          <w:iCs/>
+        </w:rPr>
+      </w:pPr>
+      <w:r>
+        <w:rPr>
+          <w:i/>
+          <w:iCs/>
+        </w:rPr>
+        <w:t xml:space="preserve">Più lento con </w:t>
+      </w:r>
+      <w:r>
+        <w:rPr>
+          <w:i/>
+          <w:iCs/>
+        </w:rPr>
+        <w:t>poche iterazioni</w:t>
+      </w:r>
+    </w:p>
+    <w:p>
+      <w:pPr>
+        <w:rPr>
+          <w:i/>
+          <w:iCs/>
+          <w:lang w:val="it-IT"/>
+        </w:rPr>
+      </w:pPr>
+      <w:r>
+        <w:rPr>
+          <w:i/>
+          <w:iCs/>
+          <w:lang w:val="it-IT"/>
+        </w:rPr>
+        <w:t>Ricrosione: all’interno di una f</w:t>
+      </w:r>
+      <w:r>
+        <w:rPr>
+          <w:i/>
+          <w:iCs/>
+          <w:lang w:val="it-IT"/>
+        </w:rPr>
+        <w:t>unzione si ha una chiamata alla funzione stessa:</w:t>
+      </w:r>
+    </w:p>
+    <w:p>
+      <w:pPr>
+        <w:pStyle w:val="ListParagraph"/>
+        <w:numPr>
+          <w:ilvl w:val="0"/>
+          <w:numId w:val="27"/>
+        </w:numPr>
+        <w:rPr>
+          <w:i/>
+          <w:iCs/>
+        </w:rPr>
+      </w:pPr>
+      <w:r>
+        <w:rPr>
+          <w:i/>
+          <w:iCs/>
+        </w:rPr>
+        <w:lastRenderedPageBreak/>
+        <w:t>Prima di chiudere ogi iterazione si deve aspettare il risultato finitale (rimangono tutte aperte fino alla produzione di un risultato)</w:t>
+      </w:r>
+    </w:p>
+    <w:p>
+      <w:pPr>
+        <w:pStyle w:val="ListParagraph"/>
+        <w:numPr>
+          <w:ilvl w:val="0"/>
+          <w:numId w:val="27"/>
+        </w:numPr>
+        <w:rPr>
+          <w:i/>
+          <w:iCs/>
+        </w:rPr>
+      </w:pPr>
+      <w:r>
+        <w:rPr>
+          <w:i/>
+          <w:iCs/>
+        </w:rPr>
+        <w:t>Si ha uno spreco di memoria</w:t>
+      </w:r>
+    </w:p>
+    <w:p>
+      <w:pPr>
+        <w:pStyle w:val="ListParagraph"/>
+        <w:numPr>
+          <w:ilvl w:val="0"/>
+          <w:numId w:val="27"/>
+        </w:numPr>
+        <w:rPr>
+          <w:i/>
+          <w:iCs/>
+        </w:rPr>
+      </w:pPr>
+      <w:r>
+        <w:rPr>
+          <w:i/>
+          <w:iCs/>
+        </w:rPr>
+        <w:t>Più veloce con poche ripetizioni</w:t>
+      </w:r>
+    </w:p>
+    <w:p>
+      <w:pPr>
+        <w:pStyle w:val="ListParagraph"/>
         <w:rPr>
           <w:rFonts w:ascii="Century Gothic" w:hAnsi="Century Gothic"/>
-          <w:i w:val="1"/>
-          <w:iCs w:val="1"/>
+          <w:i/>
+          <w:iCs/>
           <w:sz w:val="18"/>
           <w:szCs w:val="18"/>
         </w:rPr>
-        <w:t xml:space="preserve"> e iterazione e le relative peculiarità.</w:t>
-      </w:r>
-    </w:p>
-    <w:p>
-      <w:pPr>
-        <w:pStyle w:val="Paragrafoelenco"/>
-        <w:rPr>
-          <w:rFonts w:ascii="Century Gothic" w:hAnsi="Century Gothic"/>
-          <w:i/>
-          <w:iCs/>
-          <w:sz w:val="18"/>
-          <w:szCs w:val="18"/>
-        </w:rPr>
-      </w:pPr>
-    </w:p>
-    <w:p>
-      <w:pPr>
-        <w:pStyle w:val="Paragrafoelenco"/>
+      </w:pPr>
+    </w:p>
+    <w:p>
+      <w:pPr>
+        <w:pStyle w:val="ListParagraph"/>
         <w:numPr>
           <w:ilvl w:val="0"/>
           <w:numId w:val="26"/>
         </w:numPr>
         <w:rPr>
           <w:rFonts w:ascii="Century Gothic" w:hAnsi="Century Gothic"/>
-          <w:i w:val="1"/>
-          <w:iCs w:val="1"/>
+          <w:i/>
+          <w:iCs/>
           <w:sz w:val="18"/>
           <w:szCs w:val="18"/>
         </w:rPr>
@@ -609,8 +1560,8 @@
       <w:r>
         <w:rPr>
           <w:rFonts w:ascii="Century Gothic" w:hAnsi="Century Gothic"/>
-          <w:i w:val="1"/>
-          <w:iCs w:val="1"/>
+          <w:i/>
+          <w:iCs/>
           <w:sz w:val="18"/>
           <w:szCs w:val="18"/>
         </w:rPr>
@@ -619,7 +1570,250 @@
     </w:p>
     <w:p>
       <w:pPr>
-        <w:pStyle w:val="Paragrafoelenco"/>
+        <w:rPr>
+          <w:i/>
+          <w:iCs/>
+          <w:lang w:val="it-IT"/>
+        </w:rPr>
+      </w:pPr>
+      <w:r>
+        <w:rPr>
+          <w:i/>
+          <w:iCs/>
+          <w:lang w:val="it-IT"/>
+        </w:rPr>
+        <w:t>Casting: conversion di un t</w:t>
+      </w:r>
+      <w:r>
+        <w:rPr>
+          <w:i/>
+          <w:iCs/>
+          <w:lang w:val="it-IT"/>
+        </w:rPr>
+        <w:t>ipo con un tipo affine, se non va a buon fine si otterà un eccezione, esistono due tipi di cast:</w:t>
+      </w:r>
+    </w:p>
+    <w:p>
+      <w:pPr>
+        <w:pStyle w:val="ListParagraph"/>
+        <w:numPr>
+          <w:ilvl w:val="0"/>
+          <w:numId w:val="27"/>
+        </w:numPr>
+        <w:rPr>
+          <w:i/>
+          <w:iCs/>
+        </w:rPr>
+      </w:pPr>
+      <w:r>
+        <w:rPr>
+          <w:i/>
+          <w:iCs/>
+        </w:rPr>
+        <w:t>Cast implicito: non causa la perdita del valore,</w:t>
+      </w:r>
+    </w:p>
+    <w:p>
+      <w:pPr>
+        <w:pStyle w:val="ListParagraph"/>
+        <w:numPr>
+          <w:ilvl w:val="0"/>
+          <w:numId w:val="27"/>
+        </w:numPr>
+        <w:rPr>
+          <w:i/>
+          <w:iCs/>
+        </w:rPr>
+      </w:pPr>
+      <w:r>
+        <w:rPr>
+          <w:i/>
+          <w:iCs/>
+        </w:rPr>
+        <w:t xml:space="preserve">Cast esplicito: </w:t>
+      </w:r>
+      <w:r>
+        <w:rPr>
+          <w:i/>
+          <w:iCs/>
+        </w:rPr>
+        <w:t>si potrebbe avere una perdito del valore</w:t>
+      </w:r>
+      <w:r>
+        <w:rPr>
+          <w:i/>
+          <w:iCs/>
+        </w:rPr>
+        <w:t>, si utilizzamo gli operatori di casting</w:t>
+      </w:r>
+    </w:p>
+    <w:p>
+      <w:pPr>
+        <w:rPr>
+          <w:i/>
+          <w:iCs/>
+        </w:rPr>
+      </w:pPr>
+      <w:r>
+        <w:rPr>
+          <w:i/>
+          <w:iCs/>
+        </w:rPr>
+        <w:t>Tipi di conversion:</w:t>
+      </w:r>
+    </w:p>
+    <w:p>
+      <w:pPr>
+        <w:pStyle w:val="ListParagraph"/>
+        <w:numPr>
+          <w:ilvl w:val="0"/>
+          <w:numId w:val="27"/>
+        </w:numPr>
+        <w:rPr>
+          <w:i/>
+          <w:iCs/>
+        </w:rPr>
+      </w:pPr>
+      <w:r>
+        <w:rPr>
+          <w:i/>
+          <w:iCs/>
+        </w:rPr>
+        <w:t>Convert: se non è possibile causa un eccezione, es: float x = Convert.ToFloat(y);</w:t>
+      </w:r>
+    </w:p>
+    <w:p>
+      <w:pPr>
+        <w:pStyle w:val="ListParagraph"/>
+        <w:numPr>
+          <w:ilvl w:val="0"/>
+          <w:numId w:val="27"/>
+        </w:numPr>
+        <w:rPr>
+          <w:i/>
+          <w:iCs/>
+          <w:lang w:val="en-US"/>
+        </w:rPr>
+      </w:pPr>
+      <w:r>
+        <w:rPr>
+          <w:i/>
+          <w:iCs/>
+          <w:lang w:val="en-US"/>
+        </w:rPr>
+        <w:t>Parse: es: int x = In</w:t>
+      </w:r>
+      <w:r>
+        <w:rPr>
+          <w:i/>
+          <w:iCs/>
+          <w:lang w:val="en-US"/>
+        </w:rPr>
+        <w:t>t32.Parse(y</w:t>
+      </w:r>
+      <w:proofErr w:type="gramStart"/>
+      <w:r>
+        <w:rPr>
+          <w:i/>
+          <w:iCs/>
+          <w:lang w:val="en-US"/>
+        </w:rPr>
+        <w:t>);</w:t>
+      </w:r>
+      <w:proofErr w:type="gramEnd"/>
+    </w:p>
+    <w:p>
+      <w:pPr>
+        <w:pStyle w:val="ListParagraph"/>
+        <w:numPr>
+          <w:ilvl w:val="0"/>
+          <w:numId w:val="27"/>
+        </w:numPr>
+        <w:rPr>
+          <w:i/>
+          <w:iCs/>
+          <w:lang w:val="en-US"/>
+        </w:rPr>
+      </w:pPr>
+      <w:r>
+        <w:rPr>
+          <w:i/>
+          <w:iCs/>
+          <w:lang w:val="en-US"/>
+        </w:rPr>
+        <w:t>As: es: int x = y as int</w:t>
+      </w:r>
+    </w:p>
+    <w:p>
+      <w:pPr>
+        <w:pStyle w:val="ListParagraph"/>
+        <w:numPr>
+          <w:ilvl w:val="0"/>
+          <w:numId w:val="27"/>
+        </w:numPr>
+        <w:rPr>
+          <w:i/>
+          <w:iCs/>
+          <w:lang w:val="en-US"/>
+        </w:rPr>
+      </w:pPr>
+      <w:r>
+        <w:rPr>
+          <w:i/>
+          <w:iCs/>
+          <w:lang w:val="en-US"/>
+        </w:rPr>
+        <w:t>Is: es: y is int</w:t>
+      </w:r>
+    </w:p>
+    <w:p>
+      <w:pPr>
+        <w:rPr>
+          <w:i/>
+          <w:iCs/>
+          <w:lang w:val="it-IT"/>
+        </w:rPr>
+      </w:pPr>
+      <w:r>
+        <w:rPr>
+          <w:i/>
+          <w:iCs/>
+          <w:lang w:val="it-IT"/>
+        </w:rPr>
+        <w:t>Utilizzati con la struttura t</w:t>
+      </w:r>
+      <w:r>
+        <w:rPr>
+          <w:i/>
+          <w:iCs/>
+          <w:lang w:val="it-IT"/>
+        </w:rPr>
+        <w:t>ry catch per catturare le possibili eccezioni:</w:t>
+      </w:r>
+    </w:p>
+    <w:p>
+      <w:pPr>
+        <w:pStyle w:val="ListParagraph"/>
+        <w:numPr>
+          <w:ilvl w:val="0"/>
+          <w:numId w:val="27"/>
+        </w:numPr>
+        <w:rPr>
+          <w:i/>
+          <w:iCs/>
+        </w:rPr>
+      </w:pPr>
+      <w:r>
+        <w:rPr>
+          <w:i/>
+          <w:iCs/>
+        </w:rPr>
+        <w:t>Try{...} cath(exception e) {...}</w:t>
+      </w:r>
+    </w:p>
+    <w:p>
+      <w:pPr>
+        <w:pStyle w:val="ListParagraph"/>
         <w:rPr>
           <w:rFonts w:ascii="Century Gothic" w:hAnsi="Century Gothic"/>
           <w:i/>
@@ -631,7 +1825,7 @@
     </w:p>
     <w:p>
       <w:pPr>
-        <w:pStyle w:val="Paragrafoelenco"/>
+        <w:pStyle w:val="ListParagraph"/>
         <w:rPr>
           <w:rFonts w:ascii="Century Gothic" w:hAnsi="Century Gothic"/>
           <w:i/>
@@ -683,15 +1877,15 @@
     </w:p>
     <w:p>
       <w:pPr>
-        <w:pStyle w:val="Paragrafoelenco"/>
+        <w:pStyle w:val="ListParagraph"/>
         <w:numPr>
           <w:ilvl w:val="0"/>
           <w:numId w:val="26"/>
         </w:numPr>
         <w:rPr>
           <w:rFonts w:ascii="Century Gothic" w:hAnsi="Century Gothic"/>
-          <w:i w:val="1"/>
-          <w:iCs w:val="1"/>
+          <w:i/>
+          <w:iCs/>
           <w:sz w:val="18"/>
           <w:szCs w:val="18"/>
         </w:rPr>
@@ -699,8 +1893,8 @@
       <w:r>
         <w:rPr>
           <w:rFonts w:ascii="Century Gothic" w:hAnsi="Century Gothic"/>
-          <w:i w:val="1"/>
-          <w:iCs w:val="1"/>
+          <w:i/>
+          <w:iCs/>
           <w:sz w:val="18"/>
           <w:szCs w:val="18"/>
         </w:rPr>
@@ -709,8 +1903,8 @@
       <w:r>
         <w:rPr>
           <w:rFonts w:ascii="Century Gothic" w:hAnsi="Century Gothic"/>
-          <w:i w:val="1"/>
-          <w:iCs w:val="1"/>
+          <w:i/>
+          <w:iCs/>
           <w:sz w:val="18"/>
           <w:szCs w:val="18"/>
         </w:rPr>
@@ -719,7 +1913,96 @@
     </w:p>
     <w:p>
       <w:pPr>
-        <w:pStyle w:val="Paragrafoelenco"/>
+        <w:rPr>
+          <w:i/>
+          <w:iCs/>
+          <w:lang w:val="it-IT"/>
+        </w:rPr>
+      </w:pPr>
+      <w:r>
+        <w:rPr>
+          <w:i/>
+          <w:iCs/>
+          <w:lang w:val="it-IT"/>
+        </w:rPr>
+        <w:t>Le routin</w:t>
+      </w:r>
+      <w:r>
+        <w:rPr>
+          <w:i/>
+          <w:iCs/>
+          <w:lang w:val="it-IT"/>
+        </w:rPr>
+        <w:t>e</w:t>
+      </w:r>
+      <w:r>
+        <w:rPr>
+          <w:i/>
+          <w:iCs/>
+          <w:lang w:val="it-IT"/>
+        </w:rPr>
+        <w:t xml:space="preserve"> sono delle </w:t>
+      </w:r>
+      <w:r>
+        <w:rPr>
+          <w:i/>
+          <w:iCs/>
+          <w:lang w:val="it-IT"/>
+        </w:rPr>
+        <w:t>istruzioni in un</w:t>
+      </w:r>
+      <w:r>
+        <w:rPr>
+          <w:i/>
+          <w:iCs/>
+          <w:lang w:val="it-IT"/>
+        </w:rPr>
+        <w:t xml:space="preserve"> unico blocco di codice che formano delle entità richiamabili, ne esistono di due tipi:</w:t>
+      </w:r>
+    </w:p>
+    <w:p>
+      <w:pPr>
+        <w:pStyle w:val="ListParagraph"/>
+        <w:numPr>
+          <w:ilvl w:val="0"/>
+          <w:numId w:val="27"/>
+        </w:numPr>
+        <w:rPr>
+          <w:i/>
+          <w:iCs/>
+        </w:rPr>
+      </w:pPr>
+      <w:r>
+        <w:rPr>
+          <w:i/>
+          <w:iCs/>
+        </w:rPr>
+        <w:t>Procedure</w:t>
+      </w:r>
+    </w:p>
+    <w:p>
+      <w:pPr>
+        <w:pStyle w:val="ListParagraph"/>
+        <w:numPr>
+          <w:ilvl w:val="0"/>
+          <w:numId w:val="27"/>
+        </w:numPr>
+        <w:rPr>
+          <w:i/>
+          <w:iCs/>
+        </w:rPr>
+      </w:pPr>
+      <w:r>
+        <w:rPr>
+          <w:i/>
+          <w:iCs/>
+        </w:rPr>
+        <w:t>Funzioni</w:t>
+      </w:r>
+    </w:p>
+    <w:p>
+      <w:pPr>
+        <w:pStyle w:val="ListParagraph"/>
         <w:rPr>
           <w:rFonts w:ascii="Century Gothic" w:hAnsi="Century Gothic"/>
           <w:i/>
@@ -731,15 +2014,15 @@
     </w:p>
     <w:p>
       <w:pPr>
-        <w:pStyle w:val="Paragrafoelenco"/>
+        <w:pStyle w:val="ListParagraph"/>
         <w:numPr>
           <w:ilvl w:val="0"/>
           <w:numId w:val="26"/>
         </w:numPr>
         <w:rPr>
           <w:rFonts w:ascii="Century Gothic" w:hAnsi="Century Gothic"/>
-          <w:i w:val="1"/>
-          <w:iCs w:val="1"/>
+          <w:i/>
+          <w:iCs/>
           <w:sz w:val="18"/>
           <w:szCs w:val="18"/>
         </w:rPr>
@@ -747,8 +2030,8 @@
       <w:r>
         <w:rPr>
           <w:rFonts w:ascii="Century Gothic" w:hAnsi="Century Gothic"/>
-          <w:i w:val="1"/>
-          <w:iCs w:val="1"/>
+          <w:i/>
+          <w:iCs/>
           <w:sz w:val="18"/>
           <w:szCs w:val="18"/>
         </w:rPr>
@@ -757,8 +2040,8 @@
       <w:r>
         <w:rPr>
           <w:rFonts w:ascii="Century Gothic" w:hAnsi="Century Gothic"/>
-          <w:i w:val="1"/>
-          <w:iCs w:val="1"/>
+          <w:i/>
+          <w:iCs/>
           <w:sz w:val="18"/>
           <w:szCs w:val="18"/>
         </w:rPr>
@@ -767,8 +2050,8 @@
       <w:r>
         <w:rPr>
           <w:rFonts w:ascii="Century Gothic" w:hAnsi="Century Gothic"/>
-          <w:i w:val="1"/>
-          <w:iCs w:val="1"/>
+          <w:i/>
+          <w:iCs/>
           <w:sz w:val="18"/>
           <w:szCs w:val="18"/>
         </w:rPr>
@@ -777,7 +2060,49 @@
     </w:p>
     <w:p>
       <w:pPr>
-        <w:pStyle w:val="Paragrafoelenco"/>
+        <w:rPr>
+          <w:i/>
+          <w:iCs/>
+          <w:lang w:val="it-IT"/>
+        </w:rPr>
+      </w:pPr>
+      <w:r>
+        <w:rPr>
+          <w:i/>
+          <w:iCs/>
+          <w:lang w:val="it-IT"/>
+        </w:rPr>
+        <w:t>Il compilatore</w:t>
+      </w:r>
+      <w:r>
+        <w:rPr>
+          <w:i/>
+          <w:iCs/>
+          <w:lang w:val="it-IT"/>
+        </w:rPr>
+        <w:t xml:space="preserve"> esegue il controllo della sintassi dell linguaggio di programmazione e lo traduce  in linguaggio macchina.</w:t>
+      </w:r>
+    </w:p>
+    <w:p>
+      <w:pPr>
+        <w:rPr>
+          <w:i/>
+          <w:iCs/>
+          <w:lang w:val="it-IT"/>
+        </w:rPr>
+      </w:pPr>
+      <w:r>
+        <w:rPr>
+          <w:i/>
+          <w:iCs/>
+          <w:lang w:val="it-IT"/>
+        </w:rPr>
+        <w:t>Legge l’intero codice, codice sorgente, e produce un codice eseguibile in linguaggio macchina.</w:t>
+      </w:r>
+    </w:p>
+    <w:p>
+      <w:pPr>
+        <w:pStyle w:val="ListParagraph"/>
         <w:rPr>
           <w:rFonts w:ascii="Century Gothic" w:hAnsi="Century Gothic"/>
           <w:i/>
@@ -789,27 +2114,15 @@
     </w:p>
     <w:p>
       <w:pPr>
-        <w:pStyle w:val="Paragrafoelenco"/>
-        <w:rPr>
-          <w:rFonts w:ascii="Century Gothic" w:hAnsi="Century Gothic"/>
-          <w:i/>
-          <w:iCs/>
-          <w:sz w:val="18"/>
-          <w:szCs w:val="18"/>
-        </w:rPr>
-      </w:pPr>
-    </w:p>
-    <w:p>
-      <w:pPr>
-        <w:pStyle w:val="Paragrafoelenco"/>
+        <w:pStyle w:val="ListParagraph"/>
         <w:numPr>
           <w:ilvl w:val="0"/>
           <w:numId w:val="26"/>
         </w:numPr>
         <w:rPr>
           <w:rFonts w:ascii="Century Gothic" w:hAnsi="Century Gothic"/>
-          <w:i w:val="1"/>
-          <w:iCs w:val="1"/>
+          <w:i/>
+          <w:iCs/>
           <w:sz w:val="18"/>
           <w:szCs w:val="18"/>
         </w:rPr>
@@ -817,300 +2130,123 @@
       <w:r>
         <w:rPr>
           <w:rFonts w:ascii="Century Gothic" w:hAnsi="Century Gothic"/>
-          <w:i w:val="1"/>
-          <w:iCs w:val="1"/>
+          <w:i/>
+          <w:iCs/>
           <w:sz w:val="18"/>
           <w:szCs w:val="18"/>
         </w:rPr>
-        <w:t xml:space="preserve">Descrivere le funzioni di un sistema di </w:t>
-      </w:r>
-      <w:r>
-        <w:rPr>
-          <w:rFonts w:ascii="Century Gothic" w:hAnsi="Century Gothic"/>
-          <w:i w:val="1"/>
-          <w:iCs w:val="1"/>
-          <w:sz w:val="18"/>
-          <w:szCs w:val="18"/>
-        </w:rPr>
-        <w:t>versionamento</w:t>
-      </w:r>
-      <w:r>
-        <w:rPr>
-          <w:rFonts w:ascii="Century Gothic" w:hAnsi="Century Gothic"/>
-          <w:i w:val="1"/>
-          <w:iCs w:val="1"/>
-          <w:sz w:val="18"/>
-          <w:szCs w:val="18"/>
-        </w:rPr>
-        <w:t xml:space="preserve"> e le diverse tipologie</w:t>
-      </w:r>
-    </w:p>
-    <w:p>
-      <w:pPr>
-        <w:pStyle w:val="Paragrafoelenco"/>
-        <w:ind w:left="360"/>
-        <w:rPr>
-          <w:rFonts w:cstheme="minorHAnsi"/>
-          <w:i/>
-          <w:iCs/>
-          <w:sz w:val="16"/>
-          <w:szCs w:val="16"/>
-        </w:rPr>
-      </w:pPr>
-    </w:p>
-    <w:p>
-      <w:pPr>
-        <w:pStyle w:val="Paragrafoelenco"/>
-        <w:ind w:left="360"/>
-        <w:rPr>
-          <w:rFonts w:cstheme="minorHAnsi"/>
-          <w:i/>
-          <w:iCs/>
-          <w:sz w:val="16"/>
-          <w:szCs w:val="16"/>
-        </w:rPr>
-      </w:pPr>
-    </w:p>
-    <w:p>
-      <w:pPr>
-        <w:pStyle w:val="Paragrafoelenco"/>
-        <w:ind w:left="360"/>
-        <w:rPr>
-          <w:rFonts w:cstheme="minorHAnsi"/>
-          <w:i/>
-          <w:iCs/>
-          <w:sz w:val="16"/>
-          <w:szCs w:val="16"/>
-        </w:rPr>
-      </w:pPr>
-    </w:p>
-    <w:p>
-      <w:pPr>
-        <w:pStyle w:val="Paragrafoelenco"/>
-        <w:ind w:left="360"/>
-        <w:rPr>
-          <w:rFonts w:cstheme="minorHAnsi"/>
-          <w:i/>
-          <w:iCs/>
-          <w:sz w:val="16"/>
-          <w:szCs w:val="16"/>
-        </w:rPr>
-      </w:pPr>
-    </w:p>
-    <w:p>
-      <w:pPr>
-        <w:pStyle w:val="Paragrafoelenco"/>
-        <w:ind w:left="360"/>
-        <w:rPr>
-          <w:rFonts w:cstheme="minorHAnsi"/>
-          <w:i/>
-          <w:iCs/>
-          <w:sz w:val="16"/>
-          <w:szCs w:val="16"/>
-        </w:rPr>
-      </w:pPr>
-    </w:p>
-    <w:p>
-      <w:pPr>
-        <w:pStyle w:val="Paragrafoelenco"/>
-        <w:ind w:left="360"/>
-        <w:rPr>
-          <w:rFonts w:cstheme="minorHAnsi"/>
-          <w:i/>
-          <w:iCs/>
-          <w:sz w:val="16"/>
-          <w:szCs w:val="16"/>
-        </w:rPr>
-      </w:pPr>
-    </w:p>
-    <w:p>
-      <w:pPr>
-        <w:pStyle w:val="Paragrafoelenco"/>
-        <w:ind w:left="360"/>
-        <w:rPr>
-          <w:rFonts w:cstheme="minorHAnsi"/>
-          <w:i/>
-          <w:iCs/>
-          <w:sz w:val="16"/>
-          <w:szCs w:val="16"/>
-        </w:rPr>
-      </w:pPr>
-    </w:p>
-    <w:p>
-      <w:pPr>
-        <w:pStyle w:val="Paragrafoelenco"/>
-        <w:ind w:left="360"/>
-        <w:rPr>
-          <w:rFonts w:cstheme="minorHAnsi"/>
-          <w:i/>
-          <w:iCs/>
-          <w:sz w:val="16"/>
-          <w:szCs w:val="16"/>
-        </w:rPr>
-      </w:pPr>
-    </w:p>
-    <w:p>
-      <w:pPr>
-        <w:pStyle w:val="Paragrafoelenco"/>
-        <w:ind w:left="360"/>
-        <w:rPr>
-          <w:rFonts w:cstheme="minorHAnsi"/>
-          <w:i/>
-          <w:iCs/>
-          <w:sz w:val="16"/>
-          <w:szCs w:val="16"/>
-        </w:rPr>
-      </w:pPr>
-    </w:p>
-    <w:p>
-      <w:pPr>
-        <w:rPr>
-          <w:lang w:val="it-IT"/>
-        </w:rPr>
-      </w:pPr>
-    </w:p>
-    <w:p>
-      <w:pPr>
-        <w:rPr>
-          <w:lang w:val="it-IT"/>
-        </w:rPr>
-      </w:pPr>
-    </w:p>
-    <w:p>
-      <w:pPr>
-        <w:rPr>
-          <w:lang w:val="it-IT"/>
-        </w:rPr>
-      </w:pPr>
-    </w:p>
-    <w:p w14:noSpellErr="1">
-      <w:pPr>
-        <w:rPr>
-          <w:lang w:val="it-IT"/>
-        </w:rPr>
-      </w:pPr>
-    </w:p>
-    <w:p>
-      <w:pPr>
-        <w:pStyle w:val="Normale"/>
-        <w:rPr>
-          <w:lang w:val="it-IT"/>
-        </w:rPr>
-      </w:pPr>
-    </w:p>
-    <w:p>
-      <w:pPr>
-        <w:pStyle w:val="Normale"/>
-        <w:rPr>
-          <w:lang w:val="it-IT"/>
-        </w:rPr>
-      </w:pPr>
-    </w:p>
-    <w:p>
-      <w:pPr>
-        <w:rPr>
-          <w:lang w:val="it-IT"/>
-        </w:rPr>
-      </w:pPr>
-    </w:p>
-    <w:p w14:noSpellErr="1">
-      <w:pPr>
-        <w:rPr>
-          <w:lang w:val="it-IT"/>
-        </w:rPr>
-      </w:pPr>
-    </w:p>
-    <w:p>
-      <w:pPr>
-        <w:pStyle w:val="Normale"/>
-        <w:rPr>
-          <w:lang w:val="it-IT"/>
-        </w:rPr>
-      </w:pPr>
-    </w:p>
-    <w:p>
-      <w:pPr>
-        <w:pStyle w:val="Normale"/>
-        <w:rPr>
-          <w:lang w:val="it-IT"/>
-        </w:rPr>
-      </w:pPr>
-    </w:p>
-    <w:p>
-      <w:pPr>
-        <w:pStyle w:val="Normale"/>
-        <w:rPr>
-          <w:lang w:val="it-IT"/>
-        </w:rPr>
-      </w:pPr>
-    </w:p>
-    <w:p>
-      <w:pPr>
-        <w:rPr>
-          <w:lang w:val="it-IT"/>
-        </w:rPr>
-      </w:pPr>
-    </w:p>
-    <w:p>
-      <w:pPr>
-        <w:rPr>
-          <w:lang w:val="it-IT"/>
-        </w:rPr>
-      </w:pPr>
-    </w:p>
-    <w:p>
-      <w:pPr>
-        <w:rPr>
-          <w:lang w:val="it-IT"/>
-        </w:rPr>
-      </w:pPr>
-    </w:p>
-    <w:p>
-      <w:pPr>
-        <w:rPr>
-          <w:lang w:val="it-IT"/>
-        </w:rPr>
-      </w:pPr>
-    </w:p>
-    <w:p>
-      <w:pPr>
-        <w:rPr>
-          <w:i/>
-          <w:iCs/>
-        </w:rPr>
-      </w:pPr>
-      <w:proofErr w:type="spellStart"/>
-      <w:r>
-        <w:rPr>
-          <w:i/>
-          <w:iCs/>
+        <w:t>Descrivere le funzioni di un sistema di versionamento e le diverse tipologie</w:t>
+      </w:r>
+    </w:p>
+    <w:p>
+      <w:pPr>
+        <w:rPr>
+          <w:i/>
+          <w:iCs/>
+          <w:lang w:val="it-IT"/>
+        </w:rPr>
+      </w:pPr>
+      <w:r>
+        <w:rPr>
+          <w:i/>
+          <w:iCs/>
+          <w:lang w:val="it-IT"/>
+        </w:rPr>
+        <w:t xml:space="preserve">I sistemi di versionamento </w:t>
+      </w:r>
+      <w:r>
+        <w:rPr>
+          <w:i/>
+          <w:iCs/>
+          <w:lang w:val="it-IT"/>
+        </w:rPr>
+        <w:t>tengono aggiornate le versioni dei file, e registrano nel tempo i loro cambiamenti, ne esistono di 3 tipi:</w:t>
+      </w:r>
+    </w:p>
+    <w:p>
+      <w:pPr>
+        <w:pStyle w:val="ListParagraph"/>
+        <w:numPr>
+          <w:ilvl w:val="0"/>
+          <w:numId w:val="27"/>
+        </w:numPr>
+        <w:rPr>
+          <w:i/>
+          <w:iCs/>
+        </w:rPr>
+      </w:pPr>
+      <w:r>
+        <w:rPr>
+          <w:i/>
+          <w:iCs/>
+        </w:rPr>
+        <w:t>Locali: i file e le loro versioni vengono salvate in locale, questo sistema funziona bene quando si lavora da soli</w:t>
+      </w:r>
+    </w:p>
+    <w:p>
+      <w:pPr>
+        <w:pStyle w:val="ListParagraph"/>
+        <w:numPr>
+          <w:ilvl w:val="0"/>
+          <w:numId w:val="27"/>
+        </w:numPr>
+        <w:rPr>
+          <w:i/>
+          <w:iCs/>
+        </w:rPr>
+      </w:pPr>
+      <w:r>
+        <w:rPr>
+          <w:i/>
+          <w:iCs/>
+        </w:rPr>
+        <w:t>Centralizzati: si utilizza un unico server centrale sul quale vengono salvati i file e le loro versioni, gli utenti recuperano i file dal server per lavorarci, gli svantaggio sono che se il server cade non si può accedere al server e gli utenti non possono lavorare, e se non si era eseguito il back-up si avrà una perdita di dati</w:t>
+      </w:r>
+    </w:p>
+    <w:p>
+      <w:pPr>
+        <w:pStyle w:val="ListParagraph"/>
+        <w:numPr>
+          <w:ilvl w:val="0"/>
+          <w:numId w:val="27"/>
+        </w:numPr>
+        <w:rPr>
+          <w:i/>
+          <w:iCs/>
+        </w:rPr>
+      </w:pPr>
+      <w:r>
+        <w:rPr>
+          <w:i/>
+          <w:iCs/>
+        </w:rPr>
+        <w:t>Distribuiti: ogni utente copia lo storico delle modifiche dei file in locale, in questo modo può lavorare in autonomia in locale e poi una volta finito può pubblicare le modifiche nel server, così anche se il server cade non si ha perdita di memoria e ogni utente può lavorare.</w:t>
+      </w:r>
+    </w:p>
+    <w:p>
+      <w:pPr>
+        <w:rPr>
+          <w:i/>
+          <w:iCs/>
+          <w:lang w:val="it-IT"/>
+        </w:rPr>
+      </w:pPr>
+      <w:r>
+        <w:rPr>
+          <w:i/>
+          <w:iCs/>
+          <w:lang w:val="it-IT"/>
         </w:rPr>
         <w:lastRenderedPageBreak/>
-        <w:t>Esercizio</w:t>
-      </w:r>
-      <w:proofErr w:type="spellEnd"/>
-      <w:r>
-        <w:rPr>
-          <w:i/>
-          <w:iCs/>
-        </w:rPr>
-        <w:t xml:space="preserve"> </w:t>
-      </w:r>
-      <w:proofErr w:type="spellStart"/>
-      <w:r>
-        <w:rPr>
-          <w:i/>
-          <w:iCs/>
-        </w:rPr>
-        <w:t>Pratico</w:t>
-      </w:r>
-      <w:proofErr w:type="spellEnd"/>
-    </w:p>
-    <w:p>
-      <w:pPr>
-        <w:rPr>
-          <w:i/>
-          <w:iCs/>
+        <w:t>Esercizio Pratico</w:t>
+      </w:r>
+    </w:p>
+    <w:p>
+      <w:pPr>
+        <w:rPr>
+          <w:i/>
+          <w:iCs/>
+          <w:lang w:val="it-IT"/>
         </w:rPr>
       </w:pPr>
     </w:p>
@@ -1162,13 +2298,13 @@
     </w:p>
     <w:p>
       <w:pPr>
-        <w:pStyle w:val="Paragrafoelenco"/>
+        <w:pStyle w:val="ListParagraph"/>
         <w:numPr>
           <w:ilvl w:val="0"/>
           <w:numId w:val="23"/>
         </w:numPr>
         <w:rPr>
-          <w:rStyle w:val="Enfasicorsivo"/>
+          <w:rStyle w:val="Emphasis"/>
           <w:rFonts w:ascii="Century Gothic" w:hAnsi="Century Gothic" w:cstheme="minorHAnsi"/>
           <w:sz w:val="18"/>
           <w:szCs w:val="18"/>
@@ -1176,7 +2312,7 @@
       </w:pPr>
       <w:r>
         <w:rPr>
-          <w:rStyle w:val="Enfasicorsivo"/>
+          <w:rStyle w:val="Emphasis"/>
           <w:rFonts w:ascii="Century Gothic" w:hAnsi="Century Gothic" w:cstheme="minorHAnsi"/>
           <w:sz w:val="18"/>
           <w:szCs w:val="18"/>
@@ -1186,13 +2322,13 @@
     </w:p>
     <w:p>
       <w:pPr>
-        <w:pStyle w:val="Paragrafoelenco"/>
+        <w:pStyle w:val="ListParagraph"/>
         <w:numPr>
           <w:ilvl w:val="0"/>
           <w:numId w:val="23"/>
         </w:numPr>
         <w:rPr>
-          <w:rStyle w:val="Enfasicorsivo"/>
+          <w:rStyle w:val="Emphasis"/>
           <w:rFonts w:ascii="Century Gothic" w:hAnsi="Century Gothic" w:cstheme="minorHAnsi"/>
           <w:sz w:val="18"/>
           <w:szCs w:val="18"/>
@@ -1200,7 +2336,7 @@
       </w:pPr>
       <w:r>
         <w:rPr>
-          <w:rStyle w:val="Enfasicorsivo"/>
+          <w:rStyle w:val="Emphasis"/>
           <w:rFonts w:ascii="Century Gothic" w:hAnsi="Century Gothic" w:cstheme="minorHAnsi"/>
           <w:sz w:val="18"/>
           <w:szCs w:val="18"/>
@@ -1210,13 +2346,13 @@
     </w:p>
     <w:p>
       <w:pPr>
-        <w:pStyle w:val="Paragrafoelenco"/>
+        <w:pStyle w:val="ListParagraph"/>
         <w:numPr>
           <w:ilvl w:val="0"/>
           <w:numId w:val="23"/>
         </w:numPr>
         <w:rPr>
-          <w:rStyle w:val="Enfasicorsivo"/>
+          <w:rStyle w:val="Emphasis"/>
           <w:rFonts w:ascii="Century Gothic" w:hAnsi="Century Gothic" w:cstheme="minorHAnsi"/>
           <w:sz w:val="18"/>
           <w:szCs w:val="18"/>
@@ -1224,7 +2360,7 @@
       </w:pPr>
       <w:r>
         <w:rPr>
-          <w:rStyle w:val="Enfasicorsivo"/>
+          <w:rStyle w:val="Emphasis"/>
           <w:rFonts w:ascii="Century Gothic" w:hAnsi="Century Gothic" w:cstheme="minorHAnsi"/>
           <w:sz w:val="18"/>
           <w:szCs w:val="18"/>
@@ -1234,13 +2370,13 @@
     </w:p>
     <w:p>
       <w:pPr>
-        <w:pStyle w:val="Paragrafoelenco"/>
+        <w:pStyle w:val="ListParagraph"/>
         <w:numPr>
           <w:ilvl w:val="0"/>
           <w:numId w:val="23"/>
         </w:numPr>
         <w:rPr>
-          <w:rStyle w:val="Enfasicorsivo"/>
+          <w:rStyle w:val="Emphasis"/>
           <w:rFonts w:ascii="Century Gothic" w:hAnsi="Century Gothic" w:cstheme="minorHAnsi"/>
           <w:sz w:val="18"/>
           <w:szCs w:val="18"/>
@@ -1248,7 +2384,7 @@
       </w:pPr>
       <w:r>
         <w:rPr>
-          <w:rStyle w:val="Enfasicorsivo"/>
+          <w:rStyle w:val="Emphasis"/>
           <w:rFonts w:ascii="Century Gothic" w:hAnsi="Century Gothic" w:cstheme="minorHAnsi"/>
           <w:sz w:val="18"/>
           <w:szCs w:val="18"/>
@@ -1258,9 +2394,9 @@
     </w:p>
     <w:p>
       <w:pPr>
-        <w:pStyle w:val="Paragrafoelenco"/>
-        <w:rPr>
-          <w:rStyle w:val="Enfasicorsivo"/>
+        <w:pStyle w:val="ListParagraph"/>
+        <w:rPr>
+          <w:rStyle w:val="Emphasis"/>
           <w:rFonts w:ascii="Century Gothic" w:hAnsi="Century Gothic" w:cstheme="minorHAnsi"/>
           <w:sz w:val="18"/>
           <w:szCs w:val="18"/>
@@ -1270,7 +2406,7 @@
     <w:p>
       <w:pPr>
         <w:rPr>
-          <w:rStyle w:val="Enfasicorsivo"/>
+          <w:rStyle w:val="Emphasis"/>
           <w:rFonts w:cstheme="minorHAnsi"/>
           <w:i w:val="0"/>
           <w:iCs w:val="0"/>
@@ -1279,7 +2415,7 @@
       <w:proofErr w:type="spellStart"/>
       <w:r>
         <w:rPr>
-          <w:rStyle w:val="Enfasicorsivo"/>
+          <w:rStyle w:val="Emphasis"/>
           <w:rFonts w:cstheme="minorHAnsi"/>
           <w:i w:val="0"/>
           <w:iCs w:val="0"/>
@@ -1289,7 +2425,7 @@
       <w:proofErr w:type="spellEnd"/>
       <w:r>
         <w:rPr>
-          <w:rStyle w:val="Enfasicorsivo"/>
+          <w:rStyle w:val="Emphasis"/>
           <w:rFonts w:cstheme="minorHAnsi"/>
           <w:i w:val="0"/>
           <w:iCs w:val="0"/>
@@ -1299,7 +2435,7 @@
       <w:proofErr w:type="spellStart"/>
       <w:r>
         <w:rPr>
-          <w:rStyle w:val="Enfasicorsivo"/>
+          <w:rStyle w:val="Emphasis"/>
           <w:rFonts w:cstheme="minorHAnsi"/>
           <w:i w:val="0"/>
           <w:iCs w:val="0"/>
@@ -1309,7 +2445,7 @@
       <w:proofErr w:type="spellEnd"/>
       <w:r>
         <w:rPr>
-          <w:rStyle w:val="Enfasicorsivo"/>
+          <w:rStyle w:val="Emphasis"/>
           <w:rFonts w:cstheme="minorHAnsi"/>
           <w:i w:val="0"/>
           <w:iCs w:val="0"/>
@@ -1320,7 +2456,7 @@
     <w:p>
       <w:pPr>
         <w:rPr>
-          <w:rStyle w:val="Enfasicorsivo"/>
+          <w:rStyle w:val="Emphasis"/>
           <w:rFonts w:cstheme="minorHAnsi"/>
           <w:i w:val="0"/>
           <w:iCs w:val="0"/>
@@ -1329,7 +2465,7 @@
       </w:pPr>
       <w:r>
         <w:rPr>
-          <w:rStyle w:val="Enfasicorsivo"/>
+          <w:rStyle w:val="Emphasis"/>
           <w:rFonts w:cstheme="minorHAnsi"/>
           <w:i w:val="0"/>
           <w:iCs w:val="0"/>
@@ -1339,7 +2475,7 @@
       </w:r>
       <w:r>
         <w:rPr>
-          <w:rStyle w:val="Enfasicorsivo"/>
+          <w:rStyle w:val="Emphasis"/>
           <w:rFonts w:cstheme="minorHAnsi"/>
           <w:i w:val="0"/>
           <w:iCs w:val="0"/>
@@ -1351,7 +2487,7 @@
     <w:p>
       <w:pPr>
         <w:rPr>
-          <w:rStyle w:val="Enfasicorsivo"/>
+          <w:rStyle w:val="Emphasis"/>
           <w:rFonts w:cstheme="minorHAnsi"/>
           <w:i w:val="0"/>
           <w:iCs w:val="0"/>
@@ -1360,7 +2496,7 @@
       </w:pPr>
       <w:r>
         <w:rPr>
-          <w:rStyle w:val="Enfasicorsivo"/>
+          <w:rStyle w:val="Emphasis"/>
           <w:rFonts w:cstheme="minorHAnsi"/>
           <w:i w:val="0"/>
           <w:iCs w:val="0"/>
@@ -1372,7 +2508,7 @@
     <w:p>
       <w:pPr>
         <w:rPr>
-          <w:rStyle w:val="Enfasicorsivo"/>
+          <w:rStyle w:val="Emphasis"/>
           <w:rFonts w:cstheme="minorHAnsi"/>
           <w:i w:val="0"/>
           <w:iCs w:val="0"/>
@@ -1381,7 +2517,7 @@
       </w:pPr>
       <w:r>
         <w:rPr>
-          <w:rStyle w:val="Enfasicorsivo"/>
+          <w:rStyle w:val="Emphasis"/>
           <w:rFonts w:cstheme="minorHAnsi"/>
           <w:i w:val="0"/>
           <w:iCs w:val="0"/>
@@ -1393,7 +2529,7 @@
     <w:p>
       <w:pPr>
         <w:rPr>
-          <w:rStyle w:val="Enfasicorsivo"/>
+          <w:rStyle w:val="Emphasis"/>
           <w:rFonts w:cstheme="minorHAnsi"/>
           <w:i w:val="0"/>
           <w:iCs w:val="0"/>
@@ -1403,7 +2539,7 @@
       </w:pPr>
       <w:r>
         <w:rPr>
-          <w:rStyle w:val="Enfasicorsivo"/>
+          <w:rStyle w:val="Emphasis"/>
           <w:rFonts w:cstheme="minorHAnsi"/>
           <w:i w:val="0"/>
           <w:iCs w:val="0"/>
@@ -1413,7 +2549,7 @@
       </w:r>
       <w:r>
         <w:rPr>
-          <w:rStyle w:val="Enfasicorsivo"/>
+          <w:rStyle w:val="Emphasis"/>
           <w:rFonts w:cstheme="minorHAnsi"/>
           <w:i w:val="0"/>
           <w:iCs w:val="0"/>
@@ -1426,7 +2562,7 @@
     <w:p>
       <w:pPr>
         <w:rPr>
-          <w:rStyle w:val="Enfasicorsivo"/>
+          <w:rStyle w:val="Emphasis"/>
           <w:rFonts w:cstheme="minorHAnsi"/>
           <w:i w:val="0"/>
           <w:iCs w:val="0"/>
@@ -1435,7 +2571,7 @@
       </w:pPr>
       <w:r>
         <w:rPr>
-          <w:rStyle w:val="Enfasicorsivo"/>
+          <w:rStyle w:val="Emphasis"/>
           <w:rFonts w:cstheme="minorHAnsi"/>
           <w:i w:val="0"/>
           <w:iCs w:val="0"/>
@@ -1447,7 +2583,7 @@
     <w:p>
       <w:pPr>
         <w:rPr>
-          <w:rStyle w:val="Enfasicorsivo"/>
+          <w:rStyle w:val="Emphasis"/>
           <w:rFonts w:cstheme="minorHAnsi"/>
           <w:i w:val="0"/>
           <w:iCs w:val="0"/>
@@ -1456,7 +2592,7 @@
       </w:pPr>
       <w:r>
         <w:rPr>
-          <w:rStyle w:val="Enfasicorsivo"/>
+          <w:rStyle w:val="Emphasis"/>
           <w:rFonts w:cstheme="minorHAnsi"/>
           <w:i w:val="0"/>
           <w:iCs w:val="0"/>
@@ -1468,7 +2604,7 @@
     <w:p>
       <w:pPr>
         <w:rPr>
-          <w:rStyle w:val="Enfasicorsivo"/>
+          <w:rStyle w:val="Emphasis"/>
           <w:rFonts w:cstheme="minorHAnsi"/>
           <w:i w:val="0"/>
           <w:iCs w:val="0"/>
@@ -1477,7 +2613,7 @@
       </w:pPr>
       <w:r>
         <w:rPr>
-          <w:rStyle w:val="Enfasicorsivo"/>
+          <w:rStyle w:val="Emphasis"/>
           <w:rFonts w:cstheme="minorHAnsi"/>
           <w:i w:val="0"/>
           <w:iCs w:val="0"/>
@@ -1489,7 +2625,7 @@
     <w:p>
       <w:pPr>
         <w:rPr>
-          <w:rStyle w:val="Enfasicorsivo"/>
+          <w:rStyle w:val="Emphasis"/>
           <w:rFonts w:cstheme="minorHAnsi"/>
           <w:i w:val="0"/>
           <w:iCs w:val="0"/>
@@ -1500,7 +2636,7 @@
     <w:p>
       <w:pPr>
         <w:rPr>
-          <w:rStyle w:val="Enfasicorsivo"/>
+          <w:rStyle w:val="Emphasis"/>
           <w:rFonts w:cstheme="minorHAnsi"/>
           <w:i w:val="0"/>
           <w:iCs w:val="0"/>
@@ -1509,41 +2645,19 @@
       </w:pPr>
       <w:r>
         <w:rPr>
-          <w:rStyle w:val="Enfasicorsivo"/>
+          <w:rStyle w:val="Emphasis"/>
           <w:rFonts w:cstheme="minorHAnsi"/>
           <w:i w:val="0"/>
           <w:iCs w:val="0"/>
           <w:lang w:val="it-IT"/>
         </w:rPr>
-        <w:t xml:space="preserve">Opzionale: </w:t>
-      </w:r>
-      <w:r>
-        <w:rPr>
-          <w:rStyle w:val="Enfasicorsivo"/>
-          <w:rFonts w:cstheme="minorHAnsi"/>
-          <w:i w:val="0"/>
-          <w:iCs w:val="0"/>
-          <w:lang w:val="it-IT"/>
-        </w:rPr>
-        <w:t xml:space="preserve">Utilizzare </w:t>
-      </w:r>
-      <w:proofErr w:type="spellStart"/>
-      <w:r>
-        <w:rPr>
-          <w:rStyle w:val="Enfasicorsivo"/>
-          <w:rFonts w:cstheme="minorHAnsi"/>
-          <w:i w:val="0"/>
-          <w:iCs w:val="0"/>
-          <w:lang w:val="it-IT"/>
-        </w:rPr>
-        <w:t>Enum</w:t>
-      </w:r>
-      <w:proofErr w:type="spellEnd"/>
-    </w:p>
-    <w:p>
-      <w:pPr>
-        <w:rPr>
-          <w:rStyle w:val="Enfasicorsivo"/>
+        <w:t>Opzionale: Utilizzare Enum</w:t>
+      </w:r>
+    </w:p>
+    <w:p>
+      <w:pPr>
+        <w:rPr>
+          <w:rStyle w:val="Emphasis"/>
           <w:rFonts w:cstheme="minorHAnsi"/>
           <w:i w:val="0"/>
           <w:iCs w:val="0"/>
@@ -1555,7 +2669,7 @@
     <w:p>
       <w:pPr>
         <w:rPr>
-          <w:rStyle w:val="Enfasicorsivo"/>
+          <w:rStyle w:val="Emphasis"/>
           <w:rFonts w:cstheme="minorHAnsi"/>
           <w:i w:val="0"/>
           <w:iCs w:val="0"/>
@@ -1565,7 +2679,7 @@
       </w:pPr>
       <w:r>
         <w:rPr>
-          <w:rStyle w:val="Enfasicorsivo"/>
+          <w:rStyle w:val="Emphasis"/>
           <w:rFonts w:cstheme="minorHAnsi"/>
           <w:i w:val="0"/>
           <w:iCs w:val="0"/>
@@ -1589,7 +2703,7 @@
     </w:p>
     <w:p>
       <w:pPr>
-        <w:pStyle w:val="Paragrafoelenco"/>
+        <w:pStyle w:val="ListParagraph"/>
         <w:ind w:left="360"/>
         <w:rPr>
           <w:rFonts w:cstheme="minorHAnsi"/>
@@ -1602,7 +2716,7 @@
     </w:p>
     <w:p>
       <w:pPr>
-        <w:pStyle w:val="Paragrafoelenco"/>
+        <w:pStyle w:val="ListParagraph"/>
         <w:ind w:left="360"/>
         <w:rPr>
           <w:rFonts w:cstheme="minorHAnsi"/>
@@ -1731,13 +2845,13 @@
     </w:p>
     <w:p>
       <w:pPr>
-        <w:pStyle w:val="Paragrafoelenco"/>
+        <w:pStyle w:val="ListParagraph"/>
         <w:ind w:left="360"/>
       </w:pPr>
     </w:p>
     <w:sectPr>
       <w:footerReference w:type="default" r:id="rId10"/>
-      <w:pgSz w:w="11907" w:h="16839" w:orient="portrait"/>
+      <w:pgSz w:w="11907" w:h="16839"/>
       <w:pgMar w:top="1440" w:right="1800" w:bottom="1440" w:left="1800" w:header="720" w:footer="720" w:gutter="0"/>
       <w:cols w:space="708"/>
       <w:docGrid w:linePitch="360"/>
@@ -1785,7 +2899,7 @@
 <w:ftr xmlns:wpc="http://schemas.microsoft.com/office/word/2010/wordprocessingCanvas" xmlns:cx="http://schemas.microsoft.com/office/drawing/2014/chartex" xmlns:cx1="http://schemas.microsoft.com/office/drawing/2015/9/8/chartex" xmlns:cx2="http://schemas.microsoft.com/office/drawing/2015/10/21/chartex" xmlns:cx3="http://schemas.microsoft.com/office/drawing/2016/5/9/chartex" xmlns:cx4="http://schemas.microsoft.com/office/drawing/2016/5/10/chartex" xmlns:cx5="http://schemas.microsoft.com/office/drawing/2016/5/11/chartex" xmlns:cx6="http://schemas.microsoft.com/office/drawing/2016/5/12/chartex" xmlns:cx7="http://schemas.microsoft.com/office/drawing/2016/5/13/chartex" xmlns:cx8="http://schemas.microsoft.com/office/drawing/2016/5/14/chartex" xmlns:mc="http://schemas.openxmlformats.org/markup-compatibility/2006" xmlns:aink="http://schemas.microsoft.com/office/drawing/2016/ink" xmlns:am3d="http://schemas.microsoft.com/office/drawing/2017/model3d" xmlns:o="urn:schemas-microsoft-com:office:office" xmlns:r="http://schemas.openxmlformats.org/officeDocument/2006/relationships" xmlns:m="http://schemas.openxmlformats.org/officeDocument/2006/math" xmlns:v="urn:schemas-microsoft-com:vml" xmlns:wp14="http://schemas.microsoft.com/office/word/2010/wordprocessingDrawing" xmlns:wp="http://schemas.openxmlformats.org/drawingml/2006/wordprocessingDrawing" xmlns:w10="urn:schemas-microsoft-com:office:word" xmlns:w="http://schemas.openxmlformats.org/wordprocessingml/2006/main" xmlns:w14="http://schemas.microsoft.com/office/word/2010/wordml" xmlns:w15="http://schemas.microsoft.com/office/word/2012/wordml" xmlns:w16cex="http://schemas.microsoft.com/office/word/2018/wordml/cex" xmlns:w16cid="http://schemas.microsoft.com/office/word/2016/wordml/cid" xmlns:w16="http://schemas.microsoft.com/office/word/2018/wordml" xmlns:w16se="http://schemas.microsoft.com/office/word/2015/wordml/symex" xmlns:wpg="http://schemas.microsoft.com/office/word/2010/wordprocessingGroup" xmlns:wpi="http://schemas.microsoft.com/office/word/2010/wordprocessingInk" xmlns:wne="http://schemas.microsoft.com/office/word/2006/wordml" xmlns:wps="http://schemas.microsoft.com/office/word/2010/wordprocessingShape" mc:Ignorable="w14 w15 w16se w16cid w16 w16cex wp14">
   <w:p>
     <w:pPr>
-      <w:pStyle w:val="Pidipagina"/>
+      <w:pStyle w:val="Footer"/>
       <w:rPr>
         <w:lang w:val="it-IT"/>
       </w:rPr>
@@ -1855,7 +2969,7 @@
         <w:ind w:left="720" w:hanging="360"/>
       </w:pPr>
       <w:rPr>
-        <w:rFonts w:hint="default" w:ascii="Calibri" w:hAnsi="Calibri" w:cs="Calibri" w:eastAsiaTheme="minorHAnsi"/>
+        <w:rFonts w:ascii="Calibri" w:eastAsiaTheme="minorHAnsi" w:hAnsi="Calibri" w:cs="Calibri" w:hint="default"/>
       </w:rPr>
     </w:lvl>
     <w:lvl w:ilvl="1" w:tplc="04100003" w:tentative="1">
@@ -1867,7 +2981,7 @@
         <w:ind w:left="1440" w:hanging="360"/>
       </w:pPr>
       <w:rPr>
-        <w:rFonts w:hint="default" w:ascii="Courier New" w:hAnsi="Courier New" w:cs="Courier New"/>
+        <w:rFonts w:ascii="Courier New" w:hAnsi="Courier New" w:cs="Courier New" w:hint="default"/>
       </w:rPr>
     </w:lvl>
     <w:lvl w:ilvl="2" w:tplc="04100005" w:tentative="1">
@@ -1879,7 +2993,7 @@
         <w:ind w:left="2160" w:hanging="360"/>
       </w:pPr>
       <w:rPr>
-        <w:rFonts w:hint="default" w:ascii="Wingdings" w:hAnsi="Wingdings"/>
+        <w:rFonts w:ascii="Wingdings" w:hAnsi="Wingdings" w:hint="default"/>
       </w:rPr>
     </w:lvl>
     <w:lvl w:ilvl="3" w:tplc="04100001" w:tentative="1">
@@ -1891,7 +3005,7 @@
         <w:ind w:left="2880" w:hanging="360"/>
       </w:pPr>
       <w:rPr>
-        <w:rFonts w:hint="default" w:ascii="Symbol" w:hAnsi="Symbol"/>
+        <w:rFonts w:ascii="Symbol" w:hAnsi="Symbol" w:hint="default"/>
       </w:rPr>
     </w:lvl>
     <w:lvl w:ilvl="4" w:tplc="04100003" w:tentative="1">
@@ -1903,7 +3017,7 @@
         <w:ind w:left="3600" w:hanging="360"/>
       </w:pPr>
       <w:rPr>
-        <w:rFonts w:hint="default" w:ascii="Courier New" w:hAnsi="Courier New" w:cs="Courier New"/>
+        <w:rFonts w:ascii="Courier New" w:hAnsi="Courier New" w:cs="Courier New" w:hint="default"/>
       </w:rPr>
     </w:lvl>
     <w:lvl w:ilvl="5" w:tplc="04100005" w:tentative="1">
@@ -1915,7 +3029,7 @@
         <w:ind w:left="4320" w:hanging="360"/>
       </w:pPr>
       <w:rPr>
-        <w:rFonts w:hint="default" w:ascii="Wingdings" w:hAnsi="Wingdings"/>
+        <w:rFonts w:ascii="Wingdings" w:hAnsi="Wingdings" w:hint="default"/>
       </w:rPr>
     </w:lvl>
     <w:lvl w:ilvl="6" w:tplc="04100001" w:tentative="1">
@@ -1927,7 +3041,7 @@
         <w:ind w:left="5040" w:hanging="360"/>
       </w:pPr>
       <w:rPr>
-        <w:rFonts w:hint="default" w:ascii="Symbol" w:hAnsi="Symbol"/>
+        <w:rFonts w:ascii="Symbol" w:hAnsi="Symbol" w:hint="default"/>
       </w:rPr>
     </w:lvl>
     <w:lvl w:ilvl="7" w:tplc="04100003" w:tentative="1">
@@ -1939,7 +3053,7 @@
         <w:ind w:left="5760" w:hanging="360"/>
       </w:pPr>
       <w:rPr>
-        <w:rFonts w:hint="default" w:ascii="Courier New" w:hAnsi="Courier New" w:cs="Courier New"/>
+        <w:rFonts w:ascii="Courier New" w:hAnsi="Courier New" w:cs="Courier New" w:hint="default"/>
       </w:rPr>
     </w:lvl>
     <w:lvl w:ilvl="8" w:tplc="04100005" w:tentative="1">
@@ -1951,7 +3065,7 @@
         <w:ind w:left="6480" w:hanging="360"/>
       </w:pPr>
       <w:rPr>
-        <w:rFonts w:hint="default" w:ascii="Wingdings" w:hAnsi="Wingdings"/>
+        <w:rFonts w:ascii="Wingdings" w:hAnsi="Wingdings" w:hint="default"/>
       </w:rPr>
     </w:lvl>
   </w:abstractNum>
@@ -1968,7 +3082,7 @@
         <w:ind w:left="720" w:hanging="360"/>
       </w:pPr>
       <w:rPr>
-        <w:rFonts w:hint="default" w:ascii="Courier New" w:hAnsi="Courier New" w:cs="Courier New"/>
+        <w:rFonts w:ascii="Courier New" w:hAnsi="Courier New" w:cs="Courier New" w:hint="default"/>
       </w:rPr>
     </w:lvl>
     <w:lvl w:ilvl="1" w:tplc="04100003" w:tentative="1">
@@ -1980,7 +3094,7 @@
         <w:ind w:left="1440" w:hanging="360"/>
       </w:pPr>
       <w:rPr>
-        <w:rFonts w:hint="default" w:ascii="Courier New" w:hAnsi="Courier New" w:cs="Courier New"/>
+        <w:rFonts w:ascii="Courier New" w:hAnsi="Courier New" w:cs="Courier New" w:hint="default"/>
       </w:rPr>
     </w:lvl>
     <w:lvl w:ilvl="2" w:tplc="04100005" w:tentative="1">
@@ -1992,7 +3106,7 @@
         <w:ind w:left="2160" w:hanging="360"/>
       </w:pPr>
       <w:rPr>
-        <w:rFonts w:hint="default" w:ascii="Wingdings" w:hAnsi="Wingdings"/>
+        <w:rFonts w:ascii="Wingdings" w:hAnsi="Wingdings" w:hint="default"/>
       </w:rPr>
     </w:lvl>
     <w:lvl w:ilvl="3" w:tplc="04100001" w:tentative="1">
@@ -2004,7 +3118,7 @@
         <w:ind w:left="2880" w:hanging="360"/>
       </w:pPr>
       <w:rPr>
-        <w:rFonts w:hint="default" w:ascii="Symbol" w:hAnsi="Symbol"/>
+        <w:rFonts w:ascii="Symbol" w:hAnsi="Symbol" w:hint="default"/>
       </w:rPr>
     </w:lvl>
     <w:lvl w:ilvl="4" w:tplc="04100003" w:tentative="1">
@@ -2016,7 +3130,7 @@
         <w:ind w:left="3600" w:hanging="360"/>
       </w:pPr>
       <w:rPr>
-        <w:rFonts w:hint="default" w:ascii="Courier New" w:hAnsi="Courier New" w:cs="Courier New"/>
+        <w:rFonts w:ascii="Courier New" w:hAnsi="Courier New" w:cs="Courier New" w:hint="default"/>
       </w:rPr>
     </w:lvl>
     <w:lvl w:ilvl="5" w:tplc="04100005" w:tentative="1">
@@ -2028,7 +3142,7 @@
         <w:ind w:left="4320" w:hanging="360"/>
       </w:pPr>
       <w:rPr>
-        <w:rFonts w:hint="default" w:ascii="Wingdings" w:hAnsi="Wingdings"/>
+        <w:rFonts w:ascii="Wingdings" w:hAnsi="Wingdings" w:hint="default"/>
       </w:rPr>
     </w:lvl>
     <w:lvl w:ilvl="6" w:tplc="04100001" w:tentative="1">
@@ -2040,7 +3154,7 @@
         <w:ind w:left="5040" w:hanging="360"/>
       </w:pPr>
       <w:rPr>
-        <w:rFonts w:hint="default" w:ascii="Symbol" w:hAnsi="Symbol"/>
+        <w:rFonts w:ascii="Symbol" w:hAnsi="Symbol" w:hint="default"/>
       </w:rPr>
     </w:lvl>
     <w:lvl w:ilvl="7" w:tplc="04100003" w:tentative="1">
@@ -2052,7 +3166,7 @@
         <w:ind w:left="5760" w:hanging="360"/>
       </w:pPr>
       <w:rPr>
-        <w:rFonts w:hint="default" w:ascii="Courier New" w:hAnsi="Courier New" w:cs="Courier New"/>
+        <w:rFonts w:ascii="Courier New" w:hAnsi="Courier New" w:cs="Courier New" w:hint="default"/>
       </w:rPr>
     </w:lvl>
     <w:lvl w:ilvl="8" w:tplc="04100005" w:tentative="1">
@@ -2064,7 +3178,7 @@
         <w:ind w:left="6480" w:hanging="360"/>
       </w:pPr>
       <w:rPr>
-        <w:rFonts w:hint="default" w:ascii="Wingdings" w:hAnsi="Wingdings"/>
+        <w:rFonts w:ascii="Wingdings" w:hAnsi="Wingdings" w:hint="default"/>
       </w:rPr>
     </w:lvl>
   </w:abstractNum>
@@ -2073,7 +3187,7 @@
     <w:multiLevelType w:val="hybridMultilevel"/>
     <w:tmpl w:val="9A1C8920"/>
     <w:styleLink w:val="Answers"/>
-    <w:lvl w:ilvl="0">
+    <w:lvl w:ilvl="0" w:tplc="52944BE8">
       <w:start w:val="1"/>
       <w:numFmt w:val="lowerLetter"/>
       <w:lvlText w:val="%1)"/>
@@ -2085,14 +3199,14 @@
         <w:ind w:left="1080" w:hanging="360"/>
       </w:pPr>
       <w:rPr>
-        <w:rFonts w:hint="default" w:ascii="Century Gothic" w:hAnsi="Century Gothic"/>
+        <w:rFonts w:ascii="Century Gothic" w:hAnsi="Century Gothic" w:hint="default"/>
         <w:b w:val="0"/>
         <w:i w:val="0"/>
         <w:sz w:val="18"/>
         <w:szCs w:val="18"/>
       </w:rPr>
     </w:lvl>
-    <w:lvl w:ilvl="1">
+    <w:lvl w:ilvl="1" w:tplc="9B2ED048">
       <w:start w:val="1"/>
       <w:numFmt w:val="lowerLetter"/>
       <w:lvlText w:val="%2)"/>
@@ -2104,11 +3218,11 @@
         <w:ind w:left="1080" w:hanging="360"/>
       </w:pPr>
       <w:rPr>
-        <w:rFonts w:hint="default" w:ascii="Century Gothic" w:hAnsi="Century Gothic"/>
+        <w:rFonts w:ascii="Century Gothic" w:hAnsi="Century Gothic" w:hint="default"/>
         <w:sz w:val="18"/>
       </w:rPr>
     </w:lvl>
-    <w:lvl w:ilvl="2">
+    <w:lvl w:ilvl="2" w:tplc="1A383140">
       <w:start w:val="1"/>
       <w:numFmt w:val="lowerRoman"/>
       <w:lvlText w:val="%3)"/>
@@ -2120,7 +3234,7 @@
         <w:ind w:left="1440" w:hanging="360"/>
       </w:pPr>
     </w:lvl>
-    <w:lvl w:ilvl="3">
+    <w:lvl w:ilvl="3" w:tplc="CECAA944">
       <w:start w:val="1"/>
       <w:numFmt w:val="decimal"/>
       <w:lvlText w:val="(%4)"/>
@@ -2132,7 +3246,7 @@
         <w:ind w:left="1800" w:hanging="360"/>
       </w:pPr>
     </w:lvl>
-    <w:lvl w:ilvl="4">
+    <w:lvl w:ilvl="4" w:tplc="05EC9678">
       <w:start w:val="1"/>
       <w:numFmt w:val="lowerLetter"/>
       <w:lvlText w:val="(%5)"/>
@@ -2144,7 +3258,7 @@
         <w:ind w:left="2160" w:hanging="360"/>
       </w:pPr>
     </w:lvl>
-    <w:lvl w:ilvl="5">
+    <w:lvl w:ilvl="5" w:tplc="27EAC186">
       <w:start w:val="1"/>
       <w:numFmt w:val="lowerRoman"/>
       <w:lvlText w:val="(%6)"/>
@@ -2156,7 +3270,7 @@
         <w:ind w:left="2520" w:hanging="360"/>
       </w:pPr>
     </w:lvl>
-    <w:lvl w:ilvl="6">
+    <w:lvl w:ilvl="6" w:tplc="A52C1E2A">
       <w:start w:val="1"/>
       <w:numFmt w:val="decimal"/>
       <w:lvlText w:val="%7."/>
@@ -2168,7 +3282,7 @@
         <w:ind w:left="2880" w:hanging="360"/>
       </w:pPr>
     </w:lvl>
-    <w:lvl w:ilvl="7">
+    <w:lvl w:ilvl="7" w:tplc="B25E47C2">
       <w:start w:val="1"/>
       <w:numFmt w:val="lowerLetter"/>
       <w:lvlText w:val="%8."/>
@@ -2180,7 +3294,7 @@
         <w:ind w:left="3240" w:hanging="360"/>
       </w:pPr>
     </w:lvl>
-    <w:lvl w:ilvl="8">
+    <w:lvl w:ilvl="8" w:tplc="4364AE1A">
       <w:start w:val="1"/>
       <w:numFmt w:val="lowerRoman"/>
       <w:lvlText w:val="%9."/>
@@ -2195,7 +3309,7 @@
   </w:abstractNum>
   <w:abstractNum w:abstractNumId="3" w15:restartNumberingAfterBreak="0">
     <w:nsid w:val="29747D08"/>
-    <w:multiLevelType w:val="multilevel"/>
+    <w:multiLevelType w:val="hybridMultilevel"/>
     <w:tmpl w:val="0D42E35C"/>
     <w:lvl w:ilvl="0" w:tplc="0410000F">
       <w:start w:val="1"/>
@@ -2215,7 +3329,7 @@
         <w:ind w:left="1080" w:hanging="360"/>
       </w:pPr>
       <w:rPr>
-        <w:rFonts w:hint="default" w:ascii="Wingdings" w:hAnsi="Wingdings"/>
+        <w:rFonts w:ascii="Wingdings" w:hAnsi="Wingdings" w:hint="default"/>
       </w:rPr>
     </w:lvl>
     <w:lvl w:ilvl="2" w:tplc="0410001B">
@@ -2306,7 +3420,7 @@
         <w:ind w:left="720" w:hanging="360"/>
       </w:pPr>
       <w:rPr>
-        <w:rFonts w:hint="default" w:ascii="Calibri" w:hAnsi="Calibri" w:cs="Calibri" w:eastAsiaTheme="minorHAnsi"/>
+        <w:rFonts w:ascii="Calibri" w:eastAsiaTheme="minorHAnsi" w:hAnsi="Calibri" w:cs="Calibri" w:hint="default"/>
       </w:rPr>
     </w:lvl>
     <w:lvl w:ilvl="1" w:tplc="04100003" w:tentative="1">
@@ -2318,7 +3432,7 @@
         <w:ind w:left="1440" w:hanging="360"/>
       </w:pPr>
       <w:rPr>
-        <w:rFonts w:hint="default" w:ascii="Courier New" w:hAnsi="Courier New" w:cs="Courier New"/>
+        <w:rFonts w:ascii="Courier New" w:hAnsi="Courier New" w:cs="Courier New" w:hint="default"/>
       </w:rPr>
     </w:lvl>
     <w:lvl w:ilvl="2" w:tplc="04100005" w:tentative="1">
@@ -2330,7 +3444,7 @@
         <w:ind w:left="2160" w:hanging="360"/>
       </w:pPr>
       <w:rPr>
-        <w:rFonts w:hint="default" w:ascii="Wingdings" w:hAnsi="Wingdings"/>
+        <w:rFonts w:ascii="Wingdings" w:hAnsi="Wingdings" w:hint="default"/>
       </w:rPr>
     </w:lvl>
     <w:lvl w:ilvl="3" w:tplc="04100001" w:tentative="1">
@@ -2342,7 +3456,7 @@
         <w:ind w:left="2880" w:hanging="360"/>
       </w:pPr>
       <w:rPr>
-        <w:rFonts w:hint="default" w:ascii="Symbol" w:hAnsi="Symbol"/>
+        <w:rFonts w:ascii="Symbol" w:hAnsi="Symbol" w:hint="default"/>
       </w:rPr>
     </w:lvl>
     <w:lvl w:ilvl="4" w:tplc="04100003" w:tentative="1">
@@ -2354,7 +3468,7 @@
         <w:ind w:left="3600" w:hanging="360"/>
       </w:pPr>
       <w:rPr>
-        <w:rFonts w:hint="default" w:ascii="Courier New" w:hAnsi="Courier New" w:cs="Courier New"/>
+        <w:rFonts w:ascii="Courier New" w:hAnsi="Courier New" w:cs="Courier New" w:hint="default"/>
       </w:rPr>
     </w:lvl>
     <w:lvl w:ilvl="5" w:tplc="04100005" w:tentative="1">
@@ -2366,7 +3480,7 @@
         <w:ind w:left="4320" w:hanging="360"/>
       </w:pPr>
       <w:rPr>
-        <w:rFonts w:hint="default" w:ascii="Wingdings" w:hAnsi="Wingdings"/>
+        <w:rFonts w:ascii="Wingdings" w:hAnsi="Wingdings" w:hint="default"/>
       </w:rPr>
     </w:lvl>
     <w:lvl w:ilvl="6" w:tplc="04100001" w:tentative="1">
@@ -2378,7 +3492,7 @@
         <w:ind w:left="5040" w:hanging="360"/>
       </w:pPr>
       <w:rPr>
-        <w:rFonts w:hint="default" w:ascii="Symbol" w:hAnsi="Symbol"/>
+        <w:rFonts w:ascii="Symbol" w:hAnsi="Symbol" w:hint="default"/>
       </w:rPr>
     </w:lvl>
     <w:lvl w:ilvl="7" w:tplc="04100003" w:tentative="1">
@@ -2390,7 +3504,7 @@
         <w:ind w:left="5760" w:hanging="360"/>
       </w:pPr>
       <w:rPr>
-        <w:rFonts w:hint="default" w:ascii="Courier New" w:hAnsi="Courier New" w:cs="Courier New"/>
+        <w:rFonts w:ascii="Courier New" w:hAnsi="Courier New" w:cs="Courier New" w:hint="default"/>
       </w:rPr>
     </w:lvl>
     <w:lvl w:ilvl="8" w:tplc="04100005" w:tentative="1">
@@ -2402,7 +3516,7 @@
         <w:ind w:left="6480" w:hanging="360"/>
       </w:pPr>
       <w:rPr>
-        <w:rFonts w:hint="default" w:ascii="Wingdings" w:hAnsi="Wingdings"/>
+        <w:rFonts w:ascii="Wingdings" w:hAnsi="Wingdings" w:hint="default"/>
       </w:rPr>
     </w:lvl>
   </w:abstractNum>
@@ -2414,7 +3528,7 @@
   </w:abstractNum>
   <w:abstractNum w:abstractNumId="8" w15:restartNumberingAfterBreak="0">
     <w:nsid w:val="3C6A7802"/>
-    <w:multiLevelType w:val="multilevel"/>
+    <w:multiLevelType w:val="hybridMultilevel"/>
     <w:tmpl w:val="67580822"/>
     <w:lvl w:ilvl="0" w:tplc="04100003">
       <w:start w:val="1"/>
@@ -2425,7 +3539,7 @@
         <w:ind w:left="720" w:hanging="360"/>
       </w:pPr>
       <w:rPr>
-        <w:rFonts w:hint="default" w:ascii="Courier New" w:hAnsi="Courier New" w:cs="Courier New"/>
+        <w:rFonts w:ascii="Courier New" w:hAnsi="Courier New" w:cs="Courier New" w:hint="default"/>
       </w:rPr>
     </w:lvl>
     <w:lvl w:ilvl="1" w:tplc="04100003" w:tentative="1">
@@ -2437,7 +3551,7 @@
         <w:ind w:left="1440" w:hanging="360"/>
       </w:pPr>
       <w:rPr>
-        <w:rFonts w:hint="default" w:ascii="Courier New" w:hAnsi="Courier New" w:cs="Courier New"/>
+        <w:rFonts w:ascii="Courier New" w:hAnsi="Courier New" w:cs="Courier New" w:hint="default"/>
       </w:rPr>
     </w:lvl>
     <w:lvl w:ilvl="2" w:tplc="04100005" w:tentative="1">
@@ -2449,7 +3563,7 @@
         <w:ind w:left="2160" w:hanging="360"/>
       </w:pPr>
       <w:rPr>
-        <w:rFonts w:hint="default" w:ascii="Wingdings" w:hAnsi="Wingdings"/>
+        <w:rFonts w:ascii="Wingdings" w:hAnsi="Wingdings" w:hint="default"/>
       </w:rPr>
     </w:lvl>
     <w:lvl w:ilvl="3" w:tplc="04100001" w:tentative="1">
@@ -2461,7 +3575,7 @@
         <w:ind w:left="2880" w:hanging="360"/>
       </w:pPr>
       <w:rPr>
-        <w:rFonts w:hint="default" w:ascii="Symbol" w:hAnsi="Symbol"/>
+        <w:rFonts w:ascii="Symbol" w:hAnsi="Symbol" w:hint="default"/>
       </w:rPr>
     </w:lvl>
     <w:lvl w:ilvl="4" w:tplc="04100003" w:tentative="1">
@@ -2473,7 +3587,7 @@
         <w:ind w:left="3600" w:hanging="360"/>
       </w:pPr>
       <w:rPr>
-        <w:rFonts w:hint="default" w:ascii="Courier New" w:hAnsi="Courier New" w:cs="Courier New"/>
+        <w:rFonts w:ascii="Courier New" w:hAnsi="Courier New" w:cs="Courier New" w:hint="default"/>
       </w:rPr>
     </w:lvl>
     <w:lvl w:ilvl="5" w:tplc="04100005" w:tentative="1">
@@ -2485,7 +3599,7 @@
         <w:ind w:left="4320" w:hanging="360"/>
       </w:pPr>
       <w:rPr>
-        <w:rFonts w:hint="default" w:ascii="Wingdings" w:hAnsi="Wingdings"/>
+        <w:rFonts w:ascii="Wingdings" w:hAnsi="Wingdings" w:hint="default"/>
       </w:rPr>
     </w:lvl>
     <w:lvl w:ilvl="6" w:tplc="04100001" w:tentative="1">
@@ -2497,7 +3611,7 @@
         <w:ind w:left="5040" w:hanging="360"/>
       </w:pPr>
       <w:rPr>
-        <w:rFonts w:hint="default" w:ascii="Symbol" w:hAnsi="Symbol"/>
+        <w:rFonts w:ascii="Symbol" w:hAnsi="Symbol" w:hint="default"/>
       </w:rPr>
     </w:lvl>
     <w:lvl w:ilvl="7" w:tplc="04100003" w:tentative="1">
@@ -2509,7 +3623,7 @@
         <w:ind w:left="5760" w:hanging="360"/>
       </w:pPr>
       <w:rPr>
-        <w:rFonts w:hint="default" w:ascii="Courier New" w:hAnsi="Courier New" w:cs="Courier New"/>
+        <w:rFonts w:ascii="Courier New" w:hAnsi="Courier New" w:cs="Courier New" w:hint="default"/>
       </w:rPr>
     </w:lvl>
     <w:lvl w:ilvl="8" w:tplc="04100005" w:tentative="1">
@@ -2521,13 +3635,13 @@
         <w:ind w:left="6480" w:hanging="360"/>
       </w:pPr>
       <w:rPr>
-        <w:rFonts w:hint="default" w:ascii="Wingdings" w:hAnsi="Wingdings"/>
+        <w:rFonts w:ascii="Wingdings" w:hAnsi="Wingdings" w:hint="default"/>
       </w:rPr>
     </w:lvl>
   </w:abstractNum>
   <w:abstractNum w:abstractNumId="9" w15:restartNumberingAfterBreak="0">
     <w:nsid w:val="3DCD138C"/>
-    <w:multiLevelType w:val="multilevel"/>
+    <w:multiLevelType w:val="hybridMultilevel"/>
     <w:tmpl w:val="44945472"/>
     <w:lvl w:ilvl="0" w:tplc="0410000F">
       <w:start w:val="1"/>
@@ -2613,7 +3727,7 @@
   </w:abstractNum>
   <w:abstractNum w:abstractNumId="10" w15:restartNumberingAfterBreak="0">
     <w:nsid w:val="43C51B30"/>
-    <w:multiLevelType w:val="multilevel"/>
+    <w:multiLevelType w:val="hybridMultilevel"/>
     <w:tmpl w:val="59B01E56"/>
     <w:lvl w:ilvl="0" w:tplc="04100001">
       <w:start w:val="1"/>
@@ -2624,7 +3738,7 @@
         <w:ind w:left="720" w:hanging="360"/>
       </w:pPr>
       <w:rPr>
-        <w:rFonts w:hint="default" w:ascii="Symbol" w:hAnsi="Symbol"/>
+        <w:rFonts w:ascii="Symbol" w:hAnsi="Symbol" w:hint="default"/>
       </w:rPr>
     </w:lvl>
     <w:lvl w:ilvl="1" w:tplc="04100003" w:tentative="1">
@@ -2636,7 +3750,7 @@
         <w:ind w:left="1440" w:hanging="360"/>
       </w:pPr>
       <w:rPr>
-        <w:rFonts w:hint="default" w:ascii="Courier New" w:hAnsi="Courier New" w:cs="Courier New"/>
+        <w:rFonts w:ascii="Courier New" w:hAnsi="Courier New" w:cs="Courier New" w:hint="default"/>
       </w:rPr>
     </w:lvl>
     <w:lvl w:ilvl="2" w:tplc="04100005" w:tentative="1">
@@ -2648,7 +3762,7 @@
         <w:ind w:left="2160" w:hanging="360"/>
       </w:pPr>
       <w:rPr>
-        <w:rFonts w:hint="default" w:ascii="Wingdings" w:hAnsi="Wingdings"/>
+        <w:rFonts w:ascii="Wingdings" w:hAnsi="Wingdings" w:hint="default"/>
       </w:rPr>
     </w:lvl>
     <w:lvl w:ilvl="3" w:tplc="04100001" w:tentative="1">
@@ -2660,7 +3774,7 @@
         <w:ind w:left="2880" w:hanging="360"/>
       </w:pPr>
       <w:rPr>
-        <w:rFonts w:hint="default" w:ascii="Symbol" w:hAnsi="Symbol"/>
+        <w:rFonts w:ascii="Symbol" w:hAnsi="Symbol" w:hint="default"/>
       </w:rPr>
     </w:lvl>
     <w:lvl w:ilvl="4" w:tplc="04100003" w:tentative="1">
@@ -2672,7 +3786,7 @@
         <w:ind w:left="3600" w:hanging="360"/>
       </w:pPr>
       <w:rPr>
-        <w:rFonts w:hint="default" w:ascii="Courier New" w:hAnsi="Courier New" w:cs="Courier New"/>
+        <w:rFonts w:ascii="Courier New" w:hAnsi="Courier New" w:cs="Courier New" w:hint="default"/>
       </w:rPr>
     </w:lvl>
     <w:lvl w:ilvl="5" w:tplc="04100005" w:tentative="1">
@@ -2684,7 +3798,7 @@
         <w:ind w:left="4320" w:hanging="360"/>
       </w:pPr>
       <w:rPr>
-        <w:rFonts w:hint="default" w:ascii="Wingdings" w:hAnsi="Wingdings"/>
+        <w:rFonts w:ascii="Wingdings" w:hAnsi="Wingdings" w:hint="default"/>
       </w:rPr>
     </w:lvl>
     <w:lvl w:ilvl="6" w:tplc="04100001" w:tentative="1">
@@ -2696,7 +3810,7 @@
         <w:ind w:left="5040" w:hanging="360"/>
       </w:pPr>
       <w:rPr>
-        <w:rFonts w:hint="default" w:ascii="Symbol" w:hAnsi="Symbol"/>
+        <w:rFonts w:ascii="Symbol" w:hAnsi="Symbol" w:hint="default"/>
       </w:rPr>
     </w:lvl>
     <w:lvl w:ilvl="7" w:tplc="04100003" w:tentative="1">
@@ -2708,7 +3822,7 @@
         <w:ind w:left="5760" w:hanging="360"/>
       </w:pPr>
       <w:rPr>
-        <w:rFonts w:hint="default" w:ascii="Courier New" w:hAnsi="Courier New" w:cs="Courier New"/>
+        <w:rFonts w:ascii="Courier New" w:hAnsi="Courier New" w:cs="Courier New" w:hint="default"/>
       </w:rPr>
     </w:lvl>
     <w:lvl w:ilvl="8" w:tplc="04100005" w:tentative="1">
@@ -2720,13 +3834,13 @@
         <w:ind w:left="6480" w:hanging="360"/>
       </w:pPr>
       <w:rPr>
-        <w:rFonts w:hint="default" w:ascii="Wingdings" w:hAnsi="Wingdings"/>
+        <w:rFonts w:ascii="Wingdings" w:hAnsi="Wingdings" w:hint="default"/>
       </w:rPr>
     </w:lvl>
   </w:abstractNum>
   <w:abstractNum w:abstractNumId="11" w15:restartNumberingAfterBreak="0">
     <w:nsid w:val="46851440"/>
-    <w:multiLevelType w:val="multilevel"/>
+    <w:multiLevelType w:val="hybridMultilevel"/>
     <w:tmpl w:val="0BEA94AA"/>
     <w:lvl w:ilvl="0" w:tplc="0410000F">
       <w:start w:val="1"/>
@@ -2812,7 +3926,7 @@
   </w:abstractNum>
   <w:abstractNum w:abstractNumId="12" w15:restartNumberingAfterBreak="0">
     <w:nsid w:val="46CB298A"/>
-    <w:multiLevelType w:val="multilevel"/>
+    <w:multiLevelType w:val="hybridMultilevel"/>
     <w:tmpl w:val="09AA19F8"/>
     <w:lvl w:ilvl="0" w:tplc="D6E81182">
       <w:numFmt w:val="bullet"/>
@@ -2822,7 +3936,7 @@
         <w:ind w:left="720" w:hanging="360"/>
       </w:pPr>
       <w:rPr>
-        <w:rFonts w:hint="default" w:ascii="Calibri" w:hAnsi="Calibri" w:cs="Calibri" w:eastAsiaTheme="minorHAnsi"/>
+        <w:rFonts w:ascii="Calibri" w:eastAsiaTheme="minorHAnsi" w:hAnsi="Calibri" w:cs="Calibri" w:hint="default"/>
       </w:rPr>
     </w:lvl>
     <w:lvl w:ilvl="1" w:tplc="04100003" w:tentative="1">
@@ -2834,7 +3948,7 @@
         <w:ind w:left="1440" w:hanging="360"/>
       </w:pPr>
       <w:rPr>
-        <w:rFonts w:hint="default" w:ascii="Courier New" w:hAnsi="Courier New" w:cs="Courier New"/>
+        <w:rFonts w:ascii="Courier New" w:hAnsi="Courier New" w:cs="Courier New" w:hint="default"/>
       </w:rPr>
     </w:lvl>
     <w:lvl w:ilvl="2" w:tplc="04100005" w:tentative="1">
@@ -2846,7 +3960,7 @@
         <w:ind w:left="2160" w:hanging="360"/>
       </w:pPr>
       <w:rPr>
-        <w:rFonts w:hint="default" w:ascii="Wingdings" w:hAnsi="Wingdings"/>
+        <w:rFonts w:ascii="Wingdings" w:hAnsi="Wingdings" w:hint="default"/>
       </w:rPr>
     </w:lvl>
     <w:lvl w:ilvl="3" w:tplc="04100001" w:tentative="1">
@@ -2858,7 +3972,7 @@
         <w:ind w:left="2880" w:hanging="360"/>
       </w:pPr>
       <w:rPr>
-        <w:rFonts w:hint="default" w:ascii="Symbol" w:hAnsi="Symbol"/>
+        <w:rFonts w:ascii="Symbol" w:hAnsi="Symbol" w:hint="default"/>
       </w:rPr>
     </w:lvl>
     <w:lvl w:ilvl="4" w:tplc="04100003" w:tentative="1">
@@ -2870,7 +3984,7 @@
         <w:ind w:left="3600" w:hanging="360"/>
       </w:pPr>
       <w:rPr>
-        <w:rFonts w:hint="default" w:ascii="Courier New" w:hAnsi="Courier New" w:cs="Courier New"/>
+        <w:rFonts w:ascii="Courier New" w:hAnsi="Courier New" w:cs="Courier New" w:hint="default"/>
       </w:rPr>
     </w:lvl>
     <w:lvl w:ilvl="5" w:tplc="04100005" w:tentative="1">
@@ -2882,7 +3996,7 @@
         <w:ind w:left="4320" w:hanging="360"/>
       </w:pPr>
       <w:rPr>
-        <w:rFonts w:hint="default" w:ascii="Wingdings" w:hAnsi="Wingdings"/>
+        <w:rFonts w:ascii="Wingdings" w:hAnsi="Wingdings" w:hint="default"/>
       </w:rPr>
     </w:lvl>
     <w:lvl w:ilvl="6" w:tplc="04100001" w:tentative="1">
@@ -2894,7 +4008,7 @@
         <w:ind w:left="5040" w:hanging="360"/>
       </w:pPr>
       <w:rPr>
-        <w:rFonts w:hint="default" w:ascii="Symbol" w:hAnsi="Symbol"/>
+        <w:rFonts w:ascii="Symbol" w:hAnsi="Symbol" w:hint="default"/>
       </w:rPr>
     </w:lvl>
     <w:lvl w:ilvl="7" w:tplc="04100003" w:tentative="1">
@@ -2906,7 +4020,7 @@
         <w:ind w:left="5760" w:hanging="360"/>
       </w:pPr>
       <w:rPr>
-        <w:rFonts w:hint="default" w:ascii="Courier New" w:hAnsi="Courier New" w:cs="Courier New"/>
+        <w:rFonts w:ascii="Courier New" w:hAnsi="Courier New" w:cs="Courier New" w:hint="default"/>
       </w:rPr>
     </w:lvl>
     <w:lvl w:ilvl="8" w:tplc="04100005" w:tentative="1">
@@ -2918,7 +4032,7 @@
         <w:ind w:left="6480" w:hanging="360"/>
       </w:pPr>
       <w:rPr>
-        <w:rFonts w:hint="default" w:ascii="Wingdings" w:hAnsi="Wingdings"/>
+        <w:rFonts w:ascii="Wingdings" w:hAnsi="Wingdings" w:hint="default"/>
       </w:rPr>
     </w:lvl>
   </w:abstractNum>
@@ -2947,7 +4061,7 @@
         <w:ind w:left="720" w:hanging="360"/>
       </w:pPr>
       <w:rPr>
-        <w:rFonts w:hint="default" w:ascii="Symbol" w:hAnsi="Symbol"/>
+        <w:rFonts w:ascii="Symbol" w:hAnsi="Symbol" w:hint="default"/>
       </w:rPr>
     </w:lvl>
     <w:lvl w:ilvl="1" w:tplc="04100003" w:tentative="1">
@@ -2959,7 +4073,7 @@
         <w:ind w:left="1440" w:hanging="360"/>
       </w:pPr>
       <w:rPr>
-        <w:rFonts w:hint="default" w:ascii="Courier New" w:hAnsi="Courier New" w:cs="Courier New"/>
+        <w:rFonts w:ascii="Courier New" w:hAnsi="Courier New" w:cs="Courier New" w:hint="default"/>
       </w:rPr>
     </w:lvl>
     <w:lvl w:ilvl="2" w:tplc="04100005" w:tentative="1">
@@ -2971,7 +4085,7 @@
         <w:ind w:left="2160" w:hanging="360"/>
       </w:pPr>
       <w:rPr>
-        <w:rFonts w:hint="default" w:ascii="Wingdings" w:hAnsi="Wingdings"/>
+        <w:rFonts w:ascii="Wingdings" w:hAnsi="Wingdings" w:hint="default"/>
       </w:rPr>
     </w:lvl>
     <w:lvl w:ilvl="3" w:tplc="04100001" w:tentative="1">
@@ -2983,7 +4097,7 @@
         <w:ind w:left="2880" w:hanging="360"/>
       </w:pPr>
       <w:rPr>
-        <w:rFonts w:hint="default" w:ascii="Symbol" w:hAnsi="Symbol"/>
+        <w:rFonts w:ascii="Symbol" w:hAnsi="Symbol" w:hint="default"/>
       </w:rPr>
     </w:lvl>
     <w:lvl w:ilvl="4" w:tplc="04100003" w:tentative="1">
@@ -2995,7 +4109,7 @@
         <w:ind w:left="3600" w:hanging="360"/>
       </w:pPr>
       <w:rPr>
-        <w:rFonts w:hint="default" w:ascii="Courier New" w:hAnsi="Courier New" w:cs="Courier New"/>
+        <w:rFonts w:ascii="Courier New" w:hAnsi="Courier New" w:cs="Courier New" w:hint="default"/>
       </w:rPr>
     </w:lvl>
     <w:lvl w:ilvl="5" w:tplc="04100005" w:tentative="1">
@@ -3007,7 +4121,7 @@
         <w:ind w:left="4320" w:hanging="360"/>
       </w:pPr>
       <w:rPr>
-        <w:rFonts w:hint="default" w:ascii="Wingdings" w:hAnsi="Wingdings"/>
+        <w:rFonts w:ascii="Wingdings" w:hAnsi="Wingdings" w:hint="default"/>
       </w:rPr>
     </w:lvl>
     <w:lvl w:ilvl="6" w:tplc="04100001" w:tentative="1">
@@ -3019,7 +4133,7 @@
         <w:ind w:left="5040" w:hanging="360"/>
       </w:pPr>
       <w:rPr>
-        <w:rFonts w:hint="default" w:ascii="Symbol" w:hAnsi="Symbol"/>
+        <w:rFonts w:ascii="Symbol" w:hAnsi="Symbol" w:hint="default"/>
       </w:rPr>
     </w:lvl>
     <w:lvl w:ilvl="7" w:tplc="04100003" w:tentative="1">
@@ -3031,7 +4145,7 @@
         <w:ind w:left="5760" w:hanging="360"/>
       </w:pPr>
       <w:rPr>
-        <w:rFonts w:hint="default" w:ascii="Courier New" w:hAnsi="Courier New" w:cs="Courier New"/>
+        <w:rFonts w:ascii="Courier New" w:hAnsi="Courier New" w:cs="Courier New" w:hint="default"/>
       </w:rPr>
     </w:lvl>
     <w:lvl w:ilvl="8" w:tplc="04100005" w:tentative="1">
@@ -3043,7 +4157,7 @@
         <w:ind w:left="6480" w:hanging="360"/>
       </w:pPr>
       <w:rPr>
-        <w:rFonts w:hint="default" w:ascii="Wingdings" w:hAnsi="Wingdings"/>
+        <w:rFonts w:ascii="Wingdings" w:hAnsi="Wingdings" w:hint="default"/>
       </w:rPr>
     </w:lvl>
   </w:abstractNum>
@@ -3054,8 +4168,120 @@
     <w:numStyleLink w:val="Answers"/>
   </w:abstractNum>
   <w:abstractNum w:abstractNumId="17" w15:restartNumberingAfterBreak="0">
+    <w:nsid w:val="711B7365"/>
+    <w:multiLevelType w:val="hybridMultilevel"/>
+    <w:tmpl w:val="E03E2F10"/>
+    <w:lvl w:ilvl="0" w:tplc="5052BFB4">
+      <w:numFmt w:val="bullet"/>
+      <w:lvlText w:val="-"/>
+      <w:lvlJc w:val="left"/>
+      <w:pPr>
+        <w:ind w:left="720" w:hanging="360"/>
+      </w:pPr>
+      <w:rPr>
+        <w:rFonts w:ascii="Century Gothic" w:eastAsia="Times New Roman" w:hAnsi="Century Gothic" w:cs="Century Gothic" w:hint="default"/>
+      </w:rPr>
+    </w:lvl>
+    <w:lvl w:ilvl="1" w:tplc="04090003">
+      <w:start w:val="1"/>
+      <w:numFmt w:val="bullet"/>
+      <w:lvlText w:val="o"/>
+      <w:lvlJc w:val="left"/>
+      <w:pPr>
+        <w:ind w:left="1440" w:hanging="360"/>
+      </w:pPr>
+      <w:rPr>
+        <w:rFonts w:ascii="Courier New" w:hAnsi="Courier New" w:cs="Courier New" w:hint="default"/>
+      </w:rPr>
+    </w:lvl>
+    <w:lvl w:ilvl="2" w:tplc="04090005" w:tentative="1">
+      <w:start w:val="1"/>
+      <w:numFmt w:val="bullet"/>
+      <w:lvlText w:val=""/>
+      <w:lvlJc w:val="left"/>
+      <w:pPr>
+        <w:ind w:left="2160" w:hanging="360"/>
+      </w:pPr>
+      <w:rPr>
+        <w:rFonts w:ascii="Wingdings" w:hAnsi="Wingdings" w:hint="default"/>
+      </w:rPr>
+    </w:lvl>
+    <w:lvl w:ilvl="3" w:tplc="04090001" w:tentative="1">
+      <w:start w:val="1"/>
+      <w:numFmt w:val="bullet"/>
+      <w:lvlText w:val=""/>
+      <w:lvlJc w:val="left"/>
+      <w:pPr>
+        <w:ind w:left="2880" w:hanging="360"/>
+      </w:pPr>
+      <w:rPr>
+        <w:rFonts w:ascii="Symbol" w:hAnsi="Symbol" w:hint="default"/>
+      </w:rPr>
+    </w:lvl>
+    <w:lvl w:ilvl="4" w:tplc="04090003" w:tentative="1">
+      <w:start w:val="1"/>
+      <w:numFmt w:val="bullet"/>
+      <w:lvlText w:val="o"/>
+      <w:lvlJc w:val="left"/>
+      <w:pPr>
+        <w:ind w:left="3600" w:hanging="360"/>
+      </w:pPr>
+      <w:rPr>
+        <w:rFonts w:ascii="Courier New" w:hAnsi="Courier New" w:cs="Courier New" w:hint="default"/>
+      </w:rPr>
+    </w:lvl>
+    <w:lvl w:ilvl="5" w:tplc="04090005" w:tentative="1">
+      <w:start w:val="1"/>
+      <w:numFmt w:val="bullet"/>
+      <w:lvlText w:val=""/>
+      <w:lvlJc w:val="left"/>
+      <w:pPr>
+        <w:ind w:left="4320" w:hanging="360"/>
+      </w:pPr>
+      <w:rPr>
+        <w:rFonts w:ascii="Wingdings" w:hAnsi="Wingdings" w:hint="default"/>
+      </w:rPr>
+    </w:lvl>
+    <w:lvl w:ilvl="6" w:tplc="04090001" w:tentative="1">
+      <w:start w:val="1"/>
+      <w:numFmt w:val="bullet"/>
+      <w:lvlText w:val=""/>
+      <w:lvlJc w:val="left"/>
+      <w:pPr>
+        <w:ind w:left="5040" w:hanging="360"/>
+      </w:pPr>
+      <w:rPr>
+        <w:rFonts w:ascii="Symbol" w:hAnsi="Symbol" w:hint="default"/>
+      </w:rPr>
+    </w:lvl>
+    <w:lvl w:ilvl="7" w:tplc="04090003" w:tentative="1">
+      <w:start w:val="1"/>
+      <w:numFmt w:val="bullet"/>
+      <w:lvlText w:val="o"/>
+      <w:lvlJc w:val="left"/>
+      <w:pPr>
+        <w:ind w:left="5760" w:hanging="360"/>
+      </w:pPr>
+      <w:rPr>
+        <w:rFonts w:ascii="Courier New" w:hAnsi="Courier New" w:cs="Courier New" w:hint="default"/>
+      </w:rPr>
+    </w:lvl>
+    <w:lvl w:ilvl="8" w:tplc="04090005" w:tentative="1">
+      <w:start w:val="1"/>
+      <w:numFmt w:val="bullet"/>
+      <w:lvlText w:val=""/>
+      <w:lvlJc w:val="left"/>
+      <w:pPr>
+        <w:ind w:left="6480" w:hanging="360"/>
+      </w:pPr>
+      <w:rPr>
+        <w:rFonts w:ascii="Wingdings" w:hAnsi="Wingdings" w:hint="default"/>
+      </w:rPr>
+    </w:lvl>
+  </w:abstractNum>
+  <w:abstractNum w:abstractNumId="18" w15:restartNumberingAfterBreak="0">
     <w:nsid w:val="7991779F"/>
-    <w:multiLevelType w:val="multilevel"/>
+    <w:multiLevelType w:val="hybridMultilevel"/>
     <w:tmpl w:val="AE7AF420"/>
     <w:lvl w:ilvl="0" w:tplc="0410000F">
       <w:start w:val="1"/>
@@ -3139,7 +4365,7 @@
       </w:pPr>
     </w:lvl>
   </w:abstractNum>
-  <w:abstractNum w:abstractNumId="18" w15:restartNumberingAfterBreak="0">
+  <w:abstractNum w:abstractNumId="19" w15:restartNumberingAfterBreak="0">
     <w:nsid w:val="7D23048B"/>
     <w:multiLevelType w:val="hybridMultilevel"/>
     <w:tmpl w:val="461ACC50"/>
@@ -3254,10 +4480,10 @@
     </w:lvl>
   </w:abstractNum>
   <w:num w:numId="1">
-    <w:abstractNumId w:val="18"/>
+    <w:abstractNumId w:val="19"/>
   </w:num>
   <w:num w:numId="2">
-    <w:abstractNumId w:val="18"/>
+    <w:abstractNumId w:val="19"/>
     <w:lvlOverride w:ilvl="0">
       <w:startOverride w:val="1"/>
     </w:lvlOverride>
@@ -3518,17 +4744,20 @@
     <w:abstractNumId w:val="9"/>
   </w:num>
   <w:num w:numId="26">
+    <w:abstractNumId w:val="18"/>
+  </w:num>
+  <w:num w:numId="27">
     <w:abstractNumId w:val="17"/>
   </w:num>
 </w:numbering>
 </file>
 
 <file path=word/styles.xml><?xml version="1.0" encoding="utf-8"?>
-<w:styles xmlns:wp14="http://schemas.microsoft.com/office/word/2010/wordprocessingDrawing" xmlns:mc="http://schemas.openxmlformats.org/markup-compatibility/2006" xmlns:r="http://schemas.openxmlformats.org/officeDocument/2006/relationships" xmlns:w="http://schemas.openxmlformats.org/wordprocessingml/2006/main" xmlns:w14="http://schemas.microsoft.com/office/word/2010/wordml" xmlns:w15="http://schemas.microsoft.com/office/word/2012/wordml" xmlns:w16cex="http://schemas.microsoft.com/office/word/2018/wordml/cex" xmlns:w16cid="http://schemas.microsoft.com/office/word/2016/wordml/cid" xmlns:w16="http://schemas.microsoft.com/office/word/2018/wordml" xmlns:w16se="http://schemas.microsoft.com/office/word/2015/wordml/symex" mc:Ignorable="w14 w15 w16se w16cid w16 w16cex wp14">
+<w:styles xmlns:mc="http://schemas.openxmlformats.org/markup-compatibility/2006" xmlns:r="http://schemas.openxmlformats.org/officeDocument/2006/relationships" xmlns:w="http://schemas.openxmlformats.org/wordprocessingml/2006/main" xmlns:w14="http://schemas.microsoft.com/office/word/2010/wordml" xmlns:w15="http://schemas.microsoft.com/office/word/2012/wordml" xmlns:w16cex="http://schemas.microsoft.com/office/word/2018/wordml/cex" xmlns:w16cid="http://schemas.microsoft.com/office/word/2016/wordml/cid" xmlns:w16="http://schemas.microsoft.com/office/word/2018/wordml" xmlns:w16se="http://schemas.microsoft.com/office/word/2015/wordml/symex" mc:Ignorable="w14 w15 w16se w16cid w16 w16cex">
   <w:docDefaults>
     <w:rPrDefault>
       <w:rPr>
-        <w:rFonts w:ascii="Times New Roman" w:hAnsi="Times New Roman" w:eastAsia="SimSun" w:cs="Times New Roman"/>
+        <w:rFonts w:ascii="Times New Roman" w:eastAsia="SimSun" w:hAnsi="Times New Roman" w:cs="Times New Roman"/>
         <w:lang w:val="en-US" w:eastAsia="en-US" w:bidi="ar-SA"/>
       </w:rPr>
     </w:rPrDefault>
@@ -3683,7 +4912,7 @@
     <w:lsdException w:name="Table Web 3" w:semiHidden="1" w:unhideWhenUsed="1"/>
     <w:lsdException w:name="Balloon Text" w:semiHidden="1" w:unhideWhenUsed="1"/>
     <w:lsdException w:name="Table Theme" w:semiHidden="1" w:unhideWhenUsed="1"/>
-    <w:lsdException w:name="Placeholder Text" w:uiPriority="99" w:semiHidden="1"/>
+    <w:lsdException w:name="Placeholder Text" w:semiHidden="1" w:uiPriority="99"/>
     <w:lsdException w:name="No Spacing" w:uiPriority="1" w:qFormat="1"/>
     <w:lsdException w:name="Light Shading" w:uiPriority="60"/>
     <w:lsdException w:name="Light List" w:uiPriority="61"/>
@@ -3705,7 +4934,7 @@
     <w:lsdException w:name="Medium Shading 1 Accent 1" w:uiPriority="63"/>
     <w:lsdException w:name="Medium Shading 2 Accent 1" w:uiPriority="64"/>
     <w:lsdException w:name="Medium List 1 Accent 1" w:uiPriority="65"/>
-    <w:lsdException w:name="Revision" w:uiPriority="99" w:semiHidden="1"/>
+    <w:lsdException w:name="Revision" w:semiHidden="1" w:uiPriority="99"/>
     <w:lsdException w:name="List Paragraph" w:uiPriority="34" w:qFormat="1"/>
     <w:lsdException w:name="Quote" w:uiPriority="29" w:qFormat="1"/>
     <w:lsdException w:name="Intense Quote" w:uiPriority="30" w:qFormat="1"/>
@@ -3792,8 +5021,8 @@
     <w:lsdException w:name="Subtle Reference" w:uiPriority="31" w:qFormat="1"/>
     <w:lsdException w:name="Intense Reference" w:uiPriority="32" w:qFormat="1"/>
     <w:lsdException w:name="Book Title" w:uiPriority="33" w:qFormat="1"/>
-    <w:lsdException w:name="Bibliography" w:uiPriority="37" w:semiHidden="1" w:unhideWhenUsed="1"/>
-    <w:lsdException w:name="TOC Heading" w:uiPriority="39" w:semiHidden="1" w:unhideWhenUsed="1" w:qFormat="1"/>
+    <w:lsdException w:name="Bibliography" w:semiHidden="1" w:uiPriority="37" w:unhideWhenUsed="1"/>
+    <w:lsdException w:name="TOC Heading" w:semiHidden="1" w:uiPriority="39" w:unhideWhenUsed="1" w:qFormat="1"/>
     <w:lsdException w:name="Plain Table 1" w:uiPriority="41"/>
     <w:lsdException w:name="Plain Table 2" w:uiPriority="42"/>
     <w:lsdException w:name="Plain Table 3" w:uiPriority="43"/>
@@ -3898,29 +5127,29 @@
     <w:lsdException w:name="List Table 5 Dark Accent 6" w:uiPriority="50"/>
     <w:lsdException w:name="List Table 6 Colorful Accent 6" w:uiPriority="51"/>
     <w:lsdException w:name="List Table 7 Colorful Accent 6" w:uiPriority="52"/>
-    <w:lsdException w:name="Mention" w:uiPriority="99" w:semiHidden="1" w:unhideWhenUsed="1"/>
-    <w:lsdException w:name="Smart Hyperlink" w:uiPriority="99" w:semiHidden="1" w:unhideWhenUsed="1"/>
-    <w:lsdException w:name="Hashtag" w:uiPriority="99" w:semiHidden="1" w:unhideWhenUsed="1"/>
-    <w:lsdException w:name="Unresolved Mention" w:uiPriority="99" w:semiHidden="1" w:unhideWhenUsed="1"/>
-    <w:lsdException w:name="Smart Link" w:uiPriority="99" w:semiHidden="1" w:unhideWhenUsed="1"/>
+    <w:lsdException w:name="Mention" w:semiHidden="1" w:uiPriority="99" w:unhideWhenUsed="1"/>
+    <w:lsdException w:name="Smart Hyperlink" w:semiHidden="1" w:uiPriority="99" w:unhideWhenUsed="1"/>
+    <w:lsdException w:name="Hashtag" w:semiHidden="1" w:uiPriority="99" w:unhideWhenUsed="1"/>
+    <w:lsdException w:name="Unresolved Mention" w:semiHidden="1" w:uiPriority="99" w:unhideWhenUsed="1"/>
+    <w:lsdException w:name="Smart Link" w:semiHidden="1" w:uiPriority="99" w:unhideWhenUsed="1"/>
   </w:latentStyles>
-  <w:style w:type="paragraph" w:styleId="Normale" w:default="1">
+  <w:style w:type="paragraph" w:default="1" w:styleId="Normal">
     <w:name w:val="Normal"/>
     <w:qFormat/>
     <w:pPr>
       <w:spacing w:line="312" w:lineRule="auto"/>
     </w:pPr>
     <w:rPr>
-      <w:rFonts w:ascii="Century Gothic" w:hAnsi="Century Gothic" w:eastAsia="Times New Roman" w:cs="Century Gothic"/>
+      <w:rFonts w:ascii="Century Gothic" w:eastAsia="Times New Roman" w:hAnsi="Century Gothic" w:cs="Century Gothic"/>
       <w:sz w:val="18"/>
       <w:szCs w:val="18"/>
       <w:lang w:val="en-GB" w:eastAsia="zh-CN"/>
     </w:rPr>
   </w:style>
-  <w:style w:type="paragraph" w:styleId="Titolo1">
+  <w:style w:type="paragraph" w:styleId="Heading1">
     <w:name w:val="heading 1"/>
-    <w:basedOn w:val="Normale"/>
-    <w:next w:val="Normale"/>
+    <w:basedOn w:val="Normal"/>
+    <w:next w:val="Normal"/>
     <w:qFormat/>
     <w:pPr>
       <w:spacing w:after="200"/>
@@ -3933,13 +5162,13 @@
       <w:szCs w:val="30"/>
     </w:rPr>
   </w:style>
-  <w:style w:type="character" w:styleId="Carpredefinitoparagrafo" w:default="1">
+  <w:style w:type="character" w:default="1" w:styleId="DefaultParagraphFont">
     <w:name w:val="Default Paragraph Font"/>
     <w:uiPriority w:val="1"/>
     <w:semiHidden/>
     <w:unhideWhenUsed/>
   </w:style>
-  <w:style w:type="table" w:styleId="Tabellanormale" w:default="1">
+  <w:style w:type="table" w:default="1" w:styleId="TableNormal">
     <w:name w:val="Normal Table"/>
     <w:uiPriority w:val="99"/>
     <w:semiHidden/>
@@ -3954,22 +5183,22 @@
       </w:tblCellMar>
     </w:tblPr>
   </w:style>
-  <w:style w:type="numbering" w:styleId="Nessunelenco" w:default="1">
+  <w:style w:type="numbering" w:default="1" w:styleId="NoList">
     <w:name w:val="No List"/>
     <w:uiPriority w:val="99"/>
     <w:semiHidden/>
     <w:unhideWhenUsed/>
   </w:style>
-  <w:style w:type="paragraph" w:styleId="Pidipagina">
+  <w:style w:type="paragraph" w:styleId="Footer">
     <w:name w:val="footer"/>
-    <w:basedOn w:val="Normale"/>
+    <w:basedOn w:val="Normal"/>
     <w:pPr>
       <w:jc w:val="center"/>
     </w:pPr>
   </w:style>
-  <w:style w:type="paragraph" w:styleId="Testofumetto">
+  <w:style w:type="paragraph" w:styleId="BalloonText">
     <w:name w:val="Balloon Text"/>
-    <w:basedOn w:val="Normale"/>
+    <w:basedOn w:val="Normal"/>
     <w:semiHidden/>
     <w:rPr>
       <w:rFonts w:ascii="Tahoma" w:hAnsi="Tahoma" w:cs="Tahoma"/>
@@ -3977,9 +5206,9 @@
       <w:szCs w:val="16"/>
     </w:rPr>
   </w:style>
-  <w:style w:type="paragraph" w:styleId="Istruzioni" w:customStyle="1">
+  <w:style w:type="paragraph" w:customStyle="1" w:styleId="Istruzioni">
     <w:name w:val="Istruzioni"/>
-    <w:basedOn w:val="Normale"/>
+    <w:basedOn w:val="Normal"/>
     <w:pPr>
       <w:spacing w:before="200" w:line="240" w:lineRule="auto"/>
     </w:pPr>
@@ -3990,9 +5219,9 @@
       <w:lang w:val="it-IT" w:eastAsia="it-IT" w:bidi="it-IT"/>
     </w:rPr>
   </w:style>
-  <w:style w:type="paragraph" w:styleId="Domanda" w:customStyle="1">
+  <w:style w:type="paragraph" w:customStyle="1" w:styleId="Domanda">
     <w:name w:val="Domanda"/>
-    <w:basedOn w:val="Normale"/>
+    <w:basedOn w:val="Normal"/>
     <w:pPr>
       <w:numPr>
         <w:numId w:val="2"/>
@@ -4006,12 +5235,12 @@
       <w:lang w:val="it-IT" w:eastAsia="it-IT" w:bidi="it-IT"/>
     </w:rPr>
   </w:style>
-  <w:style w:type="paragraph" w:styleId="Regola" w:customStyle="1">
+  <w:style w:type="paragraph" w:customStyle="1" w:styleId="Regola">
     <w:name w:val="Regola"/>
-    <w:basedOn w:val="Normale"/>
+    <w:basedOn w:val="Normal"/>
     <w:pPr>
       <w:pBdr>
-        <w:bottom w:val="single" w:color="999999" w:sz="4" w:space="1"/>
+        <w:bottom w:val="single" w:sz="4" w:space="1" w:color="999999"/>
       </w:pBdr>
       <w:spacing w:after="240" w:line="240" w:lineRule="auto"/>
     </w:pPr>
@@ -4021,9 +5250,9 @@
       <w:lang w:val="it-IT" w:eastAsia="it-IT" w:bidi="it-IT"/>
     </w:rPr>
   </w:style>
-  <w:style w:type="paragraph" w:styleId="Informazionisullostudente" w:customStyle="1">
+  <w:style w:type="paragraph" w:customStyle="1" w:styleId="Informazionisullostudente">
     <w:name w:val="Informazioni sullo studente"/>
-    <w:basedOn w:val="Normale"/>
+    <w:basedOn w:val="Normal"/>
     <w:pPr>
       <w:spacing w:line="240" w:lineRule="auto"/>
     </w:pPr>
@@ -4031,7 +5260,7 @@
       <w:lang w:val="it-IT" w:eastAsia="it-IT" w:bidi="it-IT"/>
     </w:rPr>
   </w:style>
-  <w:style w:type="table" w:styleId="Tabellanormale1" w:customStyle="1">
+  <w:style w:type="table" w:customStyle="1" w:styleId="Tabellanormale1">
     <w:name w:val="Tabella normale1"/>
     <w:semiHidden/>
     <w:tblPr>
@@ -4043,7 +5272,7 @@
       </w:tblCellMar>
     </w:tblPr>
   </w:style>
-  <w:style w:type="numbering" w:styleId="Answers" w:customStyle="1">
+  <w:style w:type="numbering" w:customStyle="1" w:styleId="Answers">
     <w:name w:val="Answers"/>
     <w:pPr>
       <w:numPr>
@@ -4051,9 +5280,9 @@
       </w:numPr>
     </w:pPr>
   </w:style>
-  <w:style w:type="paragraph" w:styleId="Mappadocumento">
+  <w:style w:type="paragraph" w:styleId="DocumentMap">
     <w:name w:val="Document Map"/>
-    <w:basedOn w:val="Normale"/>
+    <w:basedOn w:val="Normal"/>
     <w:semiHidden/>
     <w:rsid w:val="00547F36"/>
     <w:pPr>
@@ -4065,10 +5294,10 @@
       <w:szCs w:val="20"/>
     </w:rPr>
   </w:style>
-  <w:style w:type="paragraph" w:styleId="Intestazione">
+  <w:style w:type="paragraph" w:styleId="Header">
     <w:name w:val="header"/>
-    <w:basedOn w:val="Normale"/>
-    <w:link w:val="IntestazioneCarattere"/>
+    <w:basedOn w:val="Normal"/>
+    <w:link w:val="HeaderChar"/>
     <w:unhideWhenUsed/>
     <w:rsid w:val="002F2AFA"/>
     <w:pPr>
@@ -4079,21 +5308,21 @@
       <w:spacing w:line="240" w:lineRule="auto"/>
     </w:pPr>
   </w:style>
-  <w:style w:type="character" w:styleId="IntestazioneCarattere" w:customStyle="1">
-    <w:name w:val="Intestazione Carattere"/>
-    <w:basedOn w:val="Carpredefinitoparagrafo"/>
-    <w:link w:val="Intestazione"/>
+  <w:style w:type="character" w:customStyle="1" w:styleId="HeaderChar">
+    <w:name w:val="Header Char"/>
+    <w:basedOn w:val="DefaultParagraphFont"/>
+    <w:link w:val="Header"/>
     <w:rsid w:val="002F2AFA"/>
     <w:rPr>
-      <w:rFonts w:ascii="Century Gothic" w:hAnsi="Century Gothic" w:eastAsia="Times New Roman" w:cs="Century Gothic"/>
+      <w:rFonts w:ascii="Century Gothic" w:eastAsia="Times New Roman" w:hAnsi="Century Gothic" w:cs="Century Gothic"/>
       <w:sz w:val="18"/>
       <w:szCs w:val="18"/>
       <w:lang w:val="en-GB" w:eastAsia="zh-CN"/>
     </w:rPr>
   </w:style>
-  <w:style w:type="paragraph" w:styleId="Paragrafoelenco">
+  <w:style w:type="paragraph" w:styleId="ListParagraph">
     <w:name w:val="List Paragraph"/>
-    <w:basedOn w:val="Normale"/>
+    <w:basedOn w:val="Normal"/>
     <w:uiPriority w:val="34"/>
     <w:qFormat/>
     <w:rsid w:val="002F2AFA"/>
@@ -4103,15 +5332,15 @@
       <w:contextualSpacing/>
     </w:pPr>
     <w:rPr>
-      <w:rFonts w:asciiTheme="minorHAnsi" w:hAnsiTheme="minorHAnsi" w:eastAsiaTheme="minorHAnsi" w:cstheme="minorBidi"/>
+      <w:rFonts w:asciiTheme="minorHAnsi" w:eastAsiaTheme="minorHAnsi" w:hAnsiTheme="minorHAnsi" w:cstheme="minorBidi"/>
       <w:sz w:val="22"/>
       <w:szCs w:val="22"/>
       <w:lang w:val="it-IT" w:eastAsia="en-US"/>
     </w:rPr>
   </w:style>
-  <w:style w:type="character" w:styleId="Enfasicorsivo">
+  <w:style w:type="character" w:styleId="Emphasis">
     <w:name w:val="Emphasis"/>
-    <w:basedOn w:val="Carpredefinitoparagrafo"/>
+    <w:basedOn w:val="DefaultParagraphFont"/>
     <w:qFormat/>
     <w:rsid w:val="00F94C53"/>
     <w:rPr>
@@ -4408,6 +5637,141 @@
 </file>
 
 <file path=customXml/item1.xml><?xml version="1.0" encoding="utf-8"?>
+<p:properties xmlns:p="http://schemas.microsoft.com/office/2006/metadata/properties" xmlns:xsi="http://www.w3.org/2001/XMLSchema-instance" xmlns:pc="http://schemas.microsoft.com/office/infopath/2007/PartnerControls">
+  <documentManagement>
+    <MarketSpecific xmlns="7851d254-ce09-43b6-8d90-072588e7901c">false</MarketSpecific>
+    <ApprovalStatus xmlns="7851d254-ce09-43b6-8d90-072588e7901c">InProgress</ApprovalStatus>
+    <LocComments xmlns="7851d254-ce09-43b6-8d90-072588e7901c" xsi:nil="true"/>
+    <DirectSourceMarket xmlns="7851d254-ce09-43b6-8d90-072588e7901c">english</DirectSourceMarket>
+    <ThumbnailAssetId xmlns="7851d254-ce09-43b6-8d90-072588e7901c" xsi:nil="true"/>
+    <PrimaryImageGen xmlns="7851d254-ce09-43b6-8d90-072588e7901c">true</PrimaryImageGen>
+    <LegacyData xmlns="7851d254-ce09-43b6-8d90-072588e7901c" xsi:nil="true"/>
+    <TPFriendlyName xmlns="7851d254-ce09-43b6-8d90-072588e7901c" xsi:nil="true"/>
+    <NumericId xmlns="7851d254-ce09-43b6-8d90-072588e7901c" xsi:nil="true"/>
+    <LocRecommendedHandoff xmlns="7851d254-ce09-43b6-8d90-072588e7901c" xsi:nil="true"/>
+    <BlockPublish xmlns="7851d254-ce09-43b6-8d90-072588e7901c">false</BlockPublish>
+    <BusinessGroup xmlns="7851d254-ce09-43b6-8d90-072588e7901c" xsi:nil="true"/>
+    <OpenTemplate xmlns="7851d254-ce09-43b6-8d90-072588e7901c">true</OpenTemplate>
+    <SourceTitle xmlns="7851d254-ce09-43b6-8d90-072588e7901c">Multiple-choice test or survey (3-answer)</SourceTitle>
+    <APEditor xmlns="7851d254-ce09-43b6-8d90-072588e7901c">
+      <UserInfo>
+        <DisplayName/>
+        <AccountId xsi:nil="true"/>
+        <AccountType/>
+      </UserInfo>
+    </APEditor>
+    <UALocComments xmlns="7851d254-ce09-43b6-8d90-072588e7901c">2007 Template UpLeveling Do Not HandOff</UALocComments>
+    <IntlLangReviewDate xmlns="7851d254-ce09-43b6-8d90-072588e7901c" xsi:nil="true"/>
+    <PublishStatusLookup xmlns="7851d254-ce09-43b6-8d90-072588e7901c">
+      <Value>386066</Value>
+      <Value>386114</Value>
+    </PublishStatusLookup>
+    <ParentAssetId xmlns="7851d254-ce09-43b6-8d90-072588e7901c" xsi:nil="true"/>
+    <FeatureTagsTaxHTField0 xmlns="7851d254-ce09-43b6-8d90-072588e7901c">
+      <Terms xmlns="http://schemas.microsoft.com/office/infopath/2007/PartnerControls"/>
+    </FeatureTagsTaxHTField0>
+    <MachineTranslated xmlns="7851d254-ce09-43b6-8d90-072588e7901c">false</MachineTranslated>
+    <Providers xmlns="7851d254-ce09-43b6-8d90-072588e7901c" xsi:nil="true"/>
+    <OriginalSourceMarket xmlns="7851d254-ce09-43b6-8d90-072588e7901c">english</OriginalSourceMarket>
+    <APDescription xmlns="7851d254-ce09-43b6-8d90-072588e7901c" xsi:nil="true"/>
+    <ContentItem xmlns="7851d254-ce09-43b6-8d90-072588e7901c" xsi:nil="true"/>
+    <ClipArtFilename xmlns="7851d254-ce09-43b6-8d90-072588e7901c" xsi:nil="true"/>
+    <TPInstallLocation xmlns="7851d254-ce09-43b6-8d90-072588e7901c" xsi:nil="true"/>
+    <TimesCloned xmlns="7851d254-ce09-43b6-8d90-072588e7901c" xsi:nil="true"/>
+    <PublishTargets xmlns="7851d254-ce09-43b6-8d90-072588e7901c">OfficeOnline,OfficeOnlineVNext</PublishTargets>
+    <AcquiredFrom xmlns="7851d254-ce09-43b6-8d90-072588e7901c">Internal MS</AcquiredFrom>
+    <AssetStart xmlns="7851d254-ce09-43b6-8d90-072588e7901c">2011-12-28T17:05:00+00:00</AssetStart>
+    <FriendlyTitle xmlns="7851d254-ce09-43b6-8d90-072588e7901c" xsi:nil="true"/>
+    <Provider xmlns="7851d254-ce09-43b6-8d90-072588e7901c" xsi:nil="true"/>
+    <LastHandOff xmlns="7851d254-ce09-43b6-8d90-072588e7901c" xsi:nil="true"/>
+    <Manager xmlns="7851d254-ce09-43b6-8d90-072588e7901c" xsi:nil="true"/>
+    <UALocRecommendation xmlns="7851d254-ce09-43b6-8d90-072588e7901c">Localize</UALocRecommendation>
+    <ArtSampleDocs xmlns="7851d254-ce09-43b6-8d90-072588e7901c" xsi:nil="true"/>
+    <UACurrentWords xmlns="7851d254-ce09-43b6-8d90-072588e7901c" xsi:nil="true"/>
+    <TPClientViewer xmlns="7851d254-ce09-43b6-8d90-072588e7901c" xsi:nil="true"/>
+    <TemplateStatus xmlns="7851d254-ce09-43b6-8d90-072588e7901c">Complete</TemplateStatus>
+    <ShowIn xmlns="7851d254-ce09-43b6-8d90-072588e7901c">Show everywhere</ShowIn>
+    <CSXHash xmlns="7851d254-ce09-43b6-8d90-072588e7901c" xsi:nil="true"/>
+    <Downloads xmlns="7851d254-ce09-43b6-8d90-072588e7901c">0</Downloads>
+    <VoteCount xmlns="7851d254-ce09-43b6-8d90-072588e7901c" xsi:nil="true"/>
+    <OOCacheId xmlns="7851d254-ce09-43b6-8d90-072588e7901c" xsi:nil="true"/>
+    <IsDeleted xmlns="7851d254-ce09-43b6-8d90-072588e7901c">false</IsDeleted>
+    <InternalTagsTaxHTField0 xmlns="7851d254-ce09-43b6-8d90-072588e7901c">
+      <Terms xmlns="http://schemas.microsoft.com/office/infopath/2007/PartnerControls"/>
+    </InternalTagsTaxHTField0>
+    <UANotes xmlns="7851d254-ce09-43b6-8d90-072588e7901c">2003 to 2007 conversion</UANotes>
+    <AssetExpire xmlns="7851d254-ce09-43b6-8d90-072588e7901c">2035-01-01T08:00:00+00:00</AssetExpire>
+    <CSXSubmissionMarket xmlns="7851d254-ce09-43b6-8d90-072588e7901c" xsi:nil="true"/>
+    <DSATActionTaken xmlns="7851d254-ce09-43b6-8d90-072588e7901c" xsi:nil="true"/>
+    <SubmitterId xmlns="7851d254-ce09-43b6-8d90-072588e7901c" xsi:nil="true"/>
+    <EditorialTags xmlns="7851d254-ce09-43b6-8d90-072588e7901c" xsi:nil="true"/>
+    <TPExecutable xmlns="7851d254-ce09-43b6-8d90-072588e7901c" xsi:nil="true"/>
+    <CSXSubmissionDate xmlns="7851d254-ce09-43b6-8d90-072588e7901c" xsi:nil="true"/>
+    <CSXUpdate xmlns="7851d254-ce09-43b6-8d90-072588e7901c">false</CSXUpdate>
+    <AssetType xmlns="7851d254-ce09-43b6-8d90-072588e7901c">TP</AssetType>
+    <ApprovalLog xmlns="7851d254-ce09-43b6-8d90-072588e7901c" xsi:nil="true"/>
+    <BugNumber xmlns="7851d254-ce09-43b6-8d90-072588e7901c" xsi:nil="true"/>
+    <OriginAsset xmlns="7851d254-ce09-43b6-8d90-072588e7901c" xsi:nil="true"/>
+    <TPComponent xmlns="7851d254-ce09-43b6-8d90-072588e7901c" xsi:nil="true"/>
+    <Milestone xmlns="7851d254-ce09-43b6-8d90-072588e7901c" xsi:nil="true"/>
+    <RecommendationsModifier xmlns="7851d254-ce09-43b6-8d90-072588e7901c" xsi:nil="true"/>
+    <AssetId xmlns="7851d254-ce09-43b6-8d90-072588e7901c">TP102808004</AssetId>
+    <PolicheckWords xmlns="7851d254-ce09-43b6-8d90-072588e7901c" xsi:nil="true"/>
+    <TPLaunchHelpLink xmlns="7851d254-ce09-43b6-8d90-072588e7901c" xsi:nil="true"/>
+    <IntlLocPriority xmlns="7851d254-ce09-43b6-8d90-072588e7901c" xsi:nil="true"/>
+    <TPApplication xmlns="7851d254-ce09-43b6-8d90-072588e7901c" xsi:nil="true"/>
+    <IntlLangReviewer xmlns="7851d254-ce09-43b6-8d90-072588e7901c" xsi:nil="true"/>
+    <HandoffToMSDN xmlns="7851d254-ce09-43b6-8d90-072588e7901c" xsi:nil="true"/>
+    <PlannedPubDate xmlns="7851d254-ce09-43b6-8d90-072588e7901c" xsi:nil="true"/>
+    <CrawlForDependencies xmlns="7851d254-ce09-43b6-8d90-072588e7901c">false</CrawlForDependencies>
+    <LocLastLocAttemptVersionLookup xmlns="7851d254-ce09-43b6-8d90-072588e7901c">736509</LocLastLocAttemptVersionLookup>
+    <TrustLevel xmlns="7851d254-ce09-43b6-8d90-072588e7901c">1 Microsoft Managed Content</TrustLevel>
+    <CampaignTagsTaxHTField0 xmlns="7851d254-ce09-43b6-8d90-072588e7901c">
+      <Terms xmlns="http://schemas.microsoft.com/office/infopath/2007/PartnerControls"/>
+    </CampaignTagsTaxHTField0>
+    <TPNamespace xmlns="7851d254-ce09-43b6-8d90-072588e7901c" xsi:nil="true"/>
+    <TaxCatchAll xmlns="7851d254-ce09-43b6-8d90-072588e7901c"/>
+    <IsSearchable xmlns="7851d254-ce09-43b6-8d90-072588e7901c">true</IsSearchable>
+    <TemplateTemplateType xmlns="7851d254-ce09-43b6-8d90-072588e7901c">Word 2007 Default</TemplateTemplateType>
+    <Markets xmlns="7851d254-ce09-43b6-8d90-072588e7901c"/>
+    <IntlLangReview xmlns="7851d254-ce09-43b6-8d90-072588e7901c">false</IntlLangReview>
+    <UAProjectedTotalWords xmlns="7851d254-ce09-43b6-8d90-072588e7901c" xsi:nil="true"/>
+    <OutputCachingOn xmlns="7851d254-ce09-43b6-8d90-072588e7901c">false</OutputCachingOn>
+    <APAuthor xmlns="7851d254-ce09-43b6-8d90-072588e7901c">
+      <UserInfo>
+        <DisplayName/>
+        <AccountId>2721</AccountId>
+        <AccountType/>
+      </UserInfo>
+    </APAuthor>
+    <TPCommandLine xmlns="7851d254-ce09-43b6-8d90-072588e7901c" xsi:nil="true"/>
+    <LocManualTestRequired xmlns="7851d254-ce09-43b6-8d90-072588e7901c">false</LocManualTestRequired>
+    <TPAppVersion xmlns="7851d254-ce09-43b6-8d90-072588e7901c" xsi:nil="true"/>
+    <EditorialStatus xmlns="7851d254-ce09-43b6-8d90-072588e7901c" xsi:nil="true"/>
+    <LastModifiedDateTime xmlns="7851d254-ce09-43b6-8d90-072588e7901c" xsi:nil="true"/>
+    <TPLaunchHelpLinkType xmlns="7851d254-ce09-43b6-8d90-072588e7901c">Template</TPLaunchHelpLinkType>
+    <OriginalRelease xmlns="7851d254-ce09-43b6-8d90-072588e7901c">14</OriginalRelease>
+    <ScenarioTagsTaxHTField0 xmlns="7851d254-ce09-43b6-8d90-072588e7901c">
+      <Terms xmlns="http://schemas.microsoft.com/office/infopath/2007/PartnerControls"/>
+    </ScenarioTagsTaxHTField0>
+    <LocalizationTagsTaxHTField0 xmlns="7851d254-ce09-43b6-8d90-072588e7901c">
+      <Terms xmlns="http://schemas.microsoft.com/office/infopath/2007/PartnerControls"/>
+    </LocalizationTagsTaxHTField0>
+    <LocMarketGroupTiers2 xmlns="7851d254-ce09-43b6-8d90-072588e7901c" xsi:nil="true"/>
+  </documentManagement>
+</p:properties>
+</file>
+
+<file path=customXml/item2.xml><?xml version="1.0" encoding="utf-8"?>
+<?mso-contentType ?>
+<FormTemplates xmlns="http://schemas.microsoft.com/sharepoint/v3/contenttype/forms">
+  <Display>DocumentLibraryForm</Display>
+  <Edit>AssetEditForm</Edit>
+  <New>DocumentLibraryForm</New>
+</FormTemplates>
+</file>
+
+<file path=customXml/item3.xml><?xml version="1.0" encoding="utf-8"?>
 <ct:contentTypeSchema xmlns:ct="http://schemas.microsoft.com/office/2006/metadata/contentType" xmlns:ma="http://schemas.microsoft.com/office/2006/metadata/properties/metaAttributes" ct:_="" ma:_="" ma:contentTypeName="TemplateFile" ma:contentTypeID="0x010100FB888328A8731147A9E2416CA6C7A65B0400DC6FA6ECFB23F54F9F45EE586A6D0A65" ma:contentTypeVersion="56" ma:contentTypeDescription="Create a new document." ma:contentTypeScope="" ma:versionID="228b134bf96e1a5b9c9704c61745921c">
   <xsd:schema xmlns:xsd="http://www.w3.org/2001/XMLSchema" xmlns:xs="http://www.w3.org/2001/XMLSchema" xmlns:p="http://schemas.microsoft.com/office/2006/metadata/properties" xmlns:ns2="7851d254-ce09-43b6-8d90-072588e7901c" targetNamespace="http://schemas.microsoft.com/office/2006/metadata/properties" ma:root="true" ma:fieldsID="2ff1d067f4e9d0aea350c038b61f1b8d" ns2:_="">
     <xsd:import namespace="7851d254-ce09-43b6-8d90-072588e7901c"/>
@@ -5441,142 +6805,25 @@
 </ct:contentTypeSchema>
 </file>
 
-<file path=customXml/item2.xml><?xml version="1.0" encoding="utf-8"?>
-<?mso-contentType ?>
-<FormTemplates xmlns="http://schemas.microsoft.com/sharepoint/v3/contenttype/forms">
-  <Display>DocumentLibraryForm</Display>
-  <Edit>AssetEditForm</Edit>
-  <New>DocumentLibraryForm</New>
-</FormTemplates>
+<file path=customXml/itemProps1.xml><?xml version="1.0" encoding="utf-8"?>
+<ds:datastoreItem xmlns:ds="http://schemas.openxmlformats.org/officeDocument/2006/customXml" ds:itemID="{734CAE47-BC10-4AA0-BA71-2A05F3A3F3C3}">
+  <ds:schemaRefs>
+    <ds:schemaRef ds:uri="http://schemas.microsoft.com/office/2006/metadata/properties"/>
+    <ds:schemaRef ds:uri="http://schemas.microsoft.com/office/infopath/2007/PartnerControls"/>
+    <ds:schemaRef ds:uri="7851d254-ce09-43b6-8d90-072588e7901c"/>
+  </ds:schemaRefs>
+</ds:datastoreItem>
 </file>
 
-<file path=customXml/item3.xml><?xml version="1.0" encoding="utf-8"?>
-<p:properties xmlns:p="http://schemas.microsoft.com/office/2006/metadata/properties" xmlns:xsi="http://www.w3.org/2001/XMLSchema-instance" xmlns:pc="http://schemas.microsoft.com/office/infopath/2007/PartnerControls">
-  <documentManagement>
-    <MarketSpecific xmlns="7851d254-ce09-43b6-8d90-072588e7901c">false</MarketSpecific>
-    <ApprovalStatus xmlns="7851d254-ce09-43b6-8d90-072588e7901c">InProgress</ApprovalStatus>
-    <LocComments xmlns="7851d254-ce09-43b6-8d90-072588e7901c" xsi:nil="true"/>
-    <DirectSourceMarket xmlns="7851d254-ce09-43b6-8d90-072588e7901c">english</DirectSourceMarket>
-    <ThumbnailAssetId xmlns="7851d254-ce09-43b6-8d90-072588e7901c" xsi:nil="true"/>
-    <PrimaryImageGen xmlns="7851d254-ce09-43b6-8d90-072588e7901c">true</PrimaryImageGen>
-    <LegacyData xmlns="7851d254-ce09-43b6-8d90-072588e7901c" xsi:nil="true"/>
-    <TPFriendlyName xmlns="7851d254-ce09-43b6-8d90-072588e7901c" xsi:nil="true"/>
-    <NumericId xmlns="7851d254-ce09-43b6-8d90-072588e7901c" xsi:nil="true"/>
-    <LocRecommendedHandoff xmlns="7851d254-ce09-43b6-8d90-072588e7901c" xsi:nil="true"/>
-    <BlockPublish xmlns="7851d254-ce09-43b6-8d90-072588e7901c">false</BlockPublish>
-    <BusinessGroup xmlns="7851d254-ce09-43b6-8d90-072588e7901c" xsi:nil="true"/>
-    <OpenTemplate xmlns="7851d254-ce09-43b6-8d90-072588e7901c">true</OpenTemplate>
-    <SourceTitle xmlns="7851d254-ce09-43b6-8d90-072588e7901c">Multiple-choice test or survey (3-answer)</SourceTitle>
-    <APEditor xmlns="7851d254-ce09-43b6-8d90-072588e7901c">
-      <UserInfo>
-        <DisplayName/>
-        <AccountId xsi:nil="true"/>
-        <AccountType/>
-      </UserInfo>
-    </APEditor>
-    <UALocComments xmlns="7851d254-ce09-43b6-8d90-072588e7901c">2007 Template UpLeveling Do Not HandOff</UALocComments>
-    <IntlLangReviewDate xmlns="7851d254-ce09-43b6-8d90-072588e7901c" xsi:nil="true"/>
-    <PublishStatusLookup xmlns="7851d254-ce09-43b6-8d90-072588e7901c">
-      <Value>386066</Value>
-      <Value>386114</Value>
-    </PublishStatusLookup>
-    <ParentAssetId xmlns="7851d254-ce09-43b6-8d90-072588e7901c" xsi:nil="true"/>
-    <FeatureTagsTaxHTField0 xmlns="7851d254-ce09-43b6-8d90-072588e7901c">
-      <Terms xmlns="http://schemas.microsoft.com/office/infopath/2007/PartnerControls"/>
-    </FeatureTagsTaxHTField0>
-    <MachineTranslated xmlns="7851d254-ce09-43b6-8d90-072588e7901c">false</MachineTranslated>
-    <Providers xmlns="7851d254-ce09-43b6-8d90-072588e7901c" xsi:nil="true"/>
-    <OriginalSourceMarket xmlns="7851d254-ce09-43b6-8d90-072588e7901c">english</OriginalSourceMarket>
-    <APDescription xmlns="7851d254-ce09-43b6-8d90-072588e7901c" xsi:nil="true"/>
-    <ContentItem xmlns="7851d254-ce09-43b6-8d90-072588e7901c" xsi:nil="true"/>
-    <ClipArtFilename xmlns="7851d254-ce09-43b6-8d90-072588e7901c" xsi:nil="true"/>
-    <TPInstallLocation xmlns="7851d254-ce09-43b6-8d90-072588e7901c" xsi:nil="true"/>
-    <TimesCloned xmlns="7851d254-ce09-43b6-8d90-072588e7901c" xsi:nil="true"/>
-    <PublishTargets xmlns="7851d254-ce09-43b6-8d90-072588e7901c">OfficeOnline,OfficeOnlineVNext</PublishTargets>
-    <AcquiredFrom xmlns="7851d254-ce09-43b6-8d90-072588e7901c">Internal MS</AcquiredFrom>
-    <AssetStart xmlns="7851d254-ce09-43b6-8d90-072588e7901c">2011-12-28T17:05:00+00:00</AssetStart>
-    <FriendlyTitle xmlns="7851d254-ce09-43b6-8d90-072588e7901c" xsi:nil="true"/>
-    <Provider xmlns="7851d254-ce09-43b6-8d90-072588e7901c" xsi:nil="true"/>
-    <LastHandOff xmlns="7851d254-ce09-43b6-8d90-072588e7901c" xsi:nil="true"/>
-    <Manager xmlns="7851d254-ce09-43b6-8d90-072588e7901c" xsi:nil="true"/>
-    <UALocRecommendation xmlns="7851d254-ce09-43b6-8d90-072588e7901c">Localize</UALocRecommendation>
-    <ArtSampleDocs xmlns="7851d254-ce09-43b6-8d90-072588e7901c" xsi:nil="true"/>
-    <UACurrentWords xmlns="7851d254-ce09-43b6-8d90-072588e7901c" xsi:nil="true"/>
-    <TPClientViewer xmlns="7851d254-ce09-43b6-8d90-072588e7901c" xsi:nil="true"/>
-    <TemplateStatus xmlns="7851d254-ce09-43b6-8d90-072588e7901c">Complete</TemplateStatus>
-    <ShowIn xmlns="7851d254-ce09-43b6-8d90-072588e7901c">Show everywhere</ShowIn>
-    <CSXHash xmlns="7851d254-ce09-43b6-8d90-072588e7901c" xsi:nil="true"/>
-    <Downloads xmlns="7851d254-ce09-43b6-8d90-072588e7901c">0</Downloads>
-    <VoteCount xmlns="7851d254-ce09-43b6-8d90-072588e7901c" xsi:nil="true"/>
-    <OOCacheId xmlns="7851d254-ce09-43b6-8d90-072588e7901c" xsi:nil="true"/>
-    <IsDeleted xmlns="7851d254-ce09-43b6-8d90-072588e7901c">false</IsDeleted>
-    <InternalTagsTaxHTField0 xmlns="7851d254-ce09-43b6-8d90-072588e7901c">
-      <Terms xmlns="http://schemas.microsoft.com/office/infopath/2007/PartnerControls"/>
-    </InternalTagsTaxHTField0>
-    <UANotes xmlns="7851d254-ce09-43b6-8d90-072588e7901c">2003 to 2007 conversion</UANotes>
-    <AssetExpire xmlns="7851d254-ce09-43b6-8d90-072588e7901c">2035-01-01T08:00:00+00:00</AssetExpire>
-    <CSXSubmissionMarket xmlns="7851d254-ce09-43b6-8d90-072588e7901c" xsi:nil="true"/>
-    <DSATActionTaken xmlns="7851d254-ce09-43b6-8d90-072588e7901c" xsi:nil="true"/>
-    <SubmitterId xmlns="7851d254-ce09-43b6-8d90-072588e7901c" xsi:nil="true"/>
-    <EditorialTags xmlns="7851d254-ce09-43b6-8d90-072588e7901c" xsi:nil="true"/>
-    <TPExecutable xmlns="7851d254-ce09-43b6-8d90-072588e7901c" xsi:nil="true"/>
-    <CSXSubmissionDate xmlns="7851d254-ce09-43b6-8d90-072588e7901c" xsi:nil="true"/>
-    <CSXUpdate xmlns="7851d254-ce09-43b6-8d90-072588e7901c">false</CSXUpdate>
-    <AssetType xmlns="7851d254-ce09-43b6-8d90-072588e7901c">TP</AssetType>
-    <ApprovalLog xmlns="7851d254-ce09-43b6-8d90-072588e7901c" xsi:nil="true"/>
-    <BugNumber xmlns="7851d254-ce09-43b6-8d90-072588e7901c" xsi:nil="true"/>
-    <OriginAsset xmlns="7851d254-ce09-43b6-8d90-072588e7901c" xsi:nil="true"/>
-    <TPComponent xmlns="7851d254-ce09-43b6-8d90-072588e7901c" xsi:nil="true"/>
-    <Milestone xmlns="7851d254-ce09-43b6-8d90-072588e7901c" xsi:nil="true"/>
-    <RecommendationsModifier xmlns="7851d254-ce09-43b6-8d90-072588e7901c" xsi:nil="true"/>
-    <AssetId xmlns="7851d254-ce09-43b6-8d90-072588e7901c">TP102808004</AssetId>
-    <PolicheckWords xmlns="7851d254-ce09-43b6-8d90-072588e7901c" xsi:nil="true"/>
-    <TPLaunchHelpLink xmlns="7851d254-ce09-43b6-8d90-072588e7901c" xsi:nil="true"/>
-    <IntlLocPriority xmlns="7851d254-ce09-43b6-8d90-072588e7901c" xsi:nil="true"/>
-    <TPApplication xmlns="7851d254-ce09-43b6-8d90-072588e7901c" xsi:nil="true"/>
-    <IntlLangReviewer xmlns="7851d254-ce09-43b6-8d90-072588e7901c" xsi:nil="true"/>
-    <HandoffToMSDN xmlns="7851d254-ce09-43b6-8d90-072588e7901c" xsi:nil="true"/>
-    <PlannedPubDate xmlns="7851d254-ce09-43b6-8d90-072588e7901c" xsi:nil="true"/>
-    <CrawlForDependencies xmlns="7851d254-ce09-43b6-8d90-072588e7901c">false</CrawlForDependencies>
-    <LocLastLocAttemptVersionLookup xmlns="7851d254-ce09-43b6-8d90-072588e7901c">736509</LocLastLocAttemptVersionLookup>
-    <TrustLevel xmlns="7851d254-ce09-43b6-8d90-072588e7901c">1 Microsoft Managed Content</TrustLevel>
-    <CampaignTagsTaxHTField0 xmlns="7851d254-ce09-43b6-8d90-072588e7901c">
-      <Terms xmlns="http://schemas.microsoft.com/office/infopath/2007/PartnerControls"/>
-    </CampaignTagsTaxHTField0>
-    <TPNamespace xmlns="7851d254-ce09-43b6-8d90-072588e7901c" xsi:nil="true"/>
-    <TaxCatchAll xmlns="7851d254-ce09-43b6-8d90-072588e7901c"/>
-    <IsSearchable xmlns="7851d254-ce09-43b6-8d90-072588e7901c">true</IsSearchable>
-    <TemplateTemplateType xmlns="7851d254-ce09-43b6-8d90-072588e7901c">Word 2007 Default</TemplateTemplateType>
-    <Markets xmlns="7851d254-ce09-43b6-8d90-072588e7901c"/>
-    <IntlLangReview xmlns="7851d254-ce09-43b6-8d90-072588e7901c">false</IntlLangReview>
-    <UAProjectedTotalWords xmlns="7851d254-ce09-43b6-8d90-072588e7901c" xsi:nil="true"/>
-    <OutputCachingOn xmlns="7851d254-ce09-43b6-8d90-072588e7901c">false</OutputCachingOn>
-    <APAuthor xmlns="7851d254-ce09-43b6-8d90-072588e7901c">
-      <UserInfo>
-        <DisplayName/>
-        <AccountId>2721</AccountId>
-        <AccountType/>
-      </UserInfo>
-    </APAuthor>
-    <TPCommandLine xmlns="7851d254-ce09-43b6-8d90-072588e7901c" xsi:nil="true"/>
-    <LocManualTestRequired xmlns="7851d254-ce09-43b6-8d90-072588e7901c">false</LocManualTestRequired>
-    <TPAppVersion xmlns="7851d254-ce09-43b6-8d90-072588e7901c" xsi:nil="true"/>
-    <EditorialStatus xmlns="7851d254-ce09-43b6-8d90-072588e7901c" xsi:nil="true"/>
-    <LastModifiedDateTime xmlns="7851d254-ce09-43b6-8d90-072588e7901c" xsi:nil="true"/>
-    <TPLaunchHelpLinkType xmlns="7851d254-ce09-43b6-8d90-072588e7901c">Template</TPLaunchHelpLinkType>
-    <OriginalRelease xmlns="7851d254-ce09-43b6-8d90-072588e7901c">14</OriginalRelease>
-    <ScenarioTagsTaxHTField0 xmlns="7851d254-ce09-43b6-8d90-072588e7901c">
-      <Terms xmlns="http://schemas.microsoft.com/office/infopath/2007/PartnerControls"/>
-    </ScenarioTagsTaxHTField0>
-    <LocalizationTagsTaxHTField0 xmlns="7851d254-ce09-43b6-8d90-072588e7901c">
-      <Terms xmlns="http://schemas.microsoft.com/office/infopath/2007/PartnerControls"/>
-    </LocalizationTagsTaxHTField0>
-    <LocMarketGroupTiers2 xmlns="7851d254-ce09-43b6-8d90-072588e7901c" xsi:nil="true"/>
-  </documentManagement>
-</p:properties>
+<file path=customXml/itemProps2.xml><?xml version="1.0" encoding="utf-8"?>
+<ds:datastoreItem xmlns:ds="http://schemas.openxmlformats.org/officeDocument/2006/customXml" ds:itemID="{B29882F7-6686-4FF6-AFBF-0305455A1A79}">
+  <ds:schemaRefs>
+    <ds:schemaRef ds:uri="http://schemas.microsoft.com/sharepoint/v3/contenttype/forms"/>
+  </ds:schemaRefs>
+</ds:datastoreItem>
 </file>
 
-<file path=customXml/itemProps1.xml><?xml version="1.0" encoding="utf-8"?>
+<file path=customXml/itemProps3.xml><?xml version="1.0" encoding="utf-8"?>
 <ds:datastoreItem xmlns:ds="http://schemas.openxmlformats.org/officeDocument/2006/customXml" ds:itemID="{4851E6E9-ECDD-409F-9408-F4601B357D58}">
   <ds:schemaRefs>
     <ds:schemaRef ds:uri="http://schemas.microsoft.com/office/2006/metadata/contentType"/>
@@ -5592,22 +6839,4 @@
     <ds:schemaRef ds:uri="http://schemas.microsoft.com/internal/obd"/>
   </ds:schemaRefs>
 </ds:datastoreItem>
-</file>
-
-<file path=customXml/itemProps2.xml><?xml version="1.0" encoding="utf-8"?>
-<ds:datastoreItem xmlns:ds="http://schemas.openxmlformats.org/officeDocument/2006/customXml" ds:itemID="{B29882F7-6686-4FF6-AFBF-0305455A1A79}">
-  <ds:schemaRefs>
-    <ds:schemaRef ds:uri="http://schemas.microsoft.com/sharepoint/v3/contenttype/forms"/>
-  </ds:schemaRefs>
-</ds:datastoreItem>
-</file>
-
-<file path=customXml/itemProps3.xml><?xml version="1.0" encoding="utf-8"?>
-<ds:datastoreItem xmlns:ds="http://schemas.openxmlformats.org/officeDocument/2006/customXml" ds:itemID="{734CAE47-BC10-4AA0-BA71-2A05F3A3F3C3}">
-  <ds:schemaRefs>
-    <ds:schemaRef ds:uri="http://schemas.microsoft.com/office/2006/metadata/properties"/>
-    <ds:schemaRef ds:uri="http://schemas.microsoft.com/office/infopath/2007/PartnerControls"/>
-    <ds:schemaRef ds:uri="7851d254-ce09-43b6-8d90-072588e7901c"/>
-  </ds:schemaRefs>
-</ds:datastoreItem>
 </file>
</xml_diff>